<commit_message>
Hallo jongens, aangepaste samenwerkingsbestand. doei groetjes dag houdoe
</commit_message>
<xml_diff>
--- a/Samenwerkingscontract/Samenwerkingscontract(Eindversie).docx
+++ b/Samenwerkingscontract/Samenwerkingscontract(Eindversie).docx
@@ -31,23 +31,21 @@
           <w:b/>
           <w:sz w:val="36"/>
         </w:rPr>
-        <w:t xml:space="preserve">Trio opdracht Professionele Vaardigheden &amp; </w:t>
-      </w:r>
-      <w:proofErr w:type="spellStart"/>
+        <w:t xml:space="preserve">Trio </w:t>
+      </w:r>
       <w:r>
         <w:rPr>
           <w:b/>
           <w:sz w:val="36"/>
         </w:rPr>
-        <w:t>Requirements</w:t>
-      </w:r>
-      <w:proofErr w:type="spellEnd"/>
+        <w:t>-</w:t>
+      </w:r>
       <w:r>
         <w:rPr>
           <w:b/>
           <w:sz w:val="36"/>
         </w:rPr>
-        <w:t xml:space="preserve"> Engineering</w:t>
+        <w:t>opdracht Professionele Vaardigheden &amp; Requirements Engineering</w:t>
       </w:r>
     </w:p>
     <w:p>
@@ -125,7 +123,7 @@
                     </pic:cNvPicPr>
                   </pic:nvPicPr>
                   <pic:blipFill>
-                    <a:blip r:embed="rId7">
+                    <a:blip r:embed="rId8">
                       <a:extLst>
                         <a:ext uri="{28A0092B-C50C-407E-A947-70E740481C1C}">
                           <a14:useLocalDpi xmlns:a14="http://schemas.microsoft.com/office/drawing/2010/main" val="0"/>
@@ -183,23 +181,7 @@
           <w:b/>
           <w:sz w:val="36"/>
         </w:rPr>
-        <w:t xml:space="preserve">Wouter Kodde, Jorrit </w:t>
-      </w:r>
-      <w:proofErr w:type="spellStart"/>
-      <w:r>
-        <w:rPr>
-          <w:b/>
-          <w:sz w:val="36"/>
-        </w:rPr>
-        <w:t>Meeuwissen</w:t>
-      </w:r>
-      <w:proofErr w:type="spellEnd"/>
-      <w:r>
-        <w:rPr>
-          <w:b/>
-          <w:sz w:val="36"/>
-        </w:rPr>
-        <w:t>, Brian Kleijn</w:t>
+        <w:t>Wouter Kodde, Jorrit Meeuwissen, Brian Kleijn</w:t>
       </w:r>
       <w:r>
         <w:rPr>
@@ -286,13 +268,55 @@
         <w:t>Aanleiding</w:t>
       </w:r>
     </w:p>
-    <w:p/>
-    <w:p>
-      <w:r>
-        <w:t>beschrijving van de inhoud, doelstelling, eisen en deadlines</w:t>
-      </w:r>
-    </w:p>
-    <w:p>
+    <w:p>
+      <w:r>
+        <w:t>De officiële</w:t>
+      </w:r>
+      <w:r>
+        <w:t xml:space="preserve"> aanleiding voor het maken van dit</w:t>
+      </w:r>
+      <w:r>
+        <w:t xml:space="preserve"> samenwerkingscontract is </w:t>
+      </w:r>
+      <w:r>
+        <w:t>om de afstemming tussen regels en orde van de samenwerking tussen ons, de groepsleden, goed te laten verlopen.</w:t>
+      </w:r>
+      <w:r>
+        <w:t xml:space="preserve"> We werken met z’n drieën samen aan dit project en daarom is het belangrijk dat er onderling afspraken gemaakt worden en</w:t>
+      </w:r>
+      <w:r>
+        <w:t xml:space="preserve"> dat deze</w:t>
+      </w:r>
+      <w:r>
+        <w:t xml:space="preserve"> ook vastgelegd worden. </w:t>
+      </w:r>
+    </w:p>
+    <w:p>
+      <w:r>
+        <w:t>In dit document kun u alle afspraken die onderling zijn gemaakt teruglezen die verdeeld zijn in hun eigen hoofdstuk. Er zijn afspraken gemaakt over de aanwezigheid, de communicatie en vergaderingen, media en documentatie, d</w:t>
+      </w:r>
+      <w:r>
+        <w:t>e taken van de groepsleden en</w:t>
+      </w:r>
+      <w:r>
+        <w:t xml:space="preserve"> overige afspraken die gemaakt zijn. Daarbij is ook een hoofdstuk consequenties toegevoegd waarin de consequenties bij het nalaten van de gemaakte afspraken staan. </w:t>
+      </w:r>
+    </w:p>
+    <w:p>
+      <w:r>
+        <w:t>De deadline voor het inleveren van die samenwerkingscontract is 19 november 2017. De deadline voor</w:t>
+      </w:r>
+      <w:r>
+        <w:t xml:space="preserve"> het inleveren van</w:t>
+      </w:r>
+      <w:r>
+        <w:t xml:space="preserve"> het eindverslag PVRE is 7 januari 2018. </w:t>
+      </w:r>
+    </w:p>
+    <w:p>
+      <w:r>
+        <w:t xml:space="preserve">De eis vanuit onze projectgroep is dat we beide deadlines gaan halen. </w:t>
+      </w:r>
       <w:r>
         <w:br w:type="page"/>
       </w:r>
@@ -310,115 +334,62 @@
       </w:r>
     </w:p>
     <w:p>
-      <w:pPr>
-        <w:rPr>
-          <w:i/>
-          <w:color w:val="808080" w:themeColor="background1" w:themeShade="80"/>
-        </w:rPr>
-      </w:pPr>
-      <w:r>
-        <w:rPr>
-          <w:i/>
-          <w:color w:val="808080" w:themeColor="background1" w:themeShade="80"/>
-        </w:rPr>
-        <w:t>Beschrijf hieronder welke afspraken jullie hebben gemaakt omtrent aanwezigheid. Nummer deze afspraken. Is er een aanwezigheidsplicht? Mag je je afmelden en op welke manier? Wat is de consequentie voor afwezig zijn?</w:t>
-      </w:r>
-      <w:r>
-        <w:rPr>
-          <w:i/>
-          <w:color w:val="808080" w:themeColor="background1" w:themeShade="80"/>
-        </w:rPr>
-        <w:t xml:space="preserve"> Denk na over wat jullie willen afspreken en pas de afspraken aan op jullie groep.</w:t>
-      </w:r>
-    </w:p>
-    <w:p>
-      <w:pPr>
-        <w:rPr>
-          <w:i/>
-          <w:color w:val="808080" w:themeColor="background1" w:themeShade="80"/>
-        </w:rPr>
-      </w:pPr>
-      <w:r>
-        <w:rPr>
-          <w:i/>
-          <w:color w:val="808080" w:themeColor="background1" w:themeShade="80"/>
-        </w:rPr>
-        <w:t>BV:</w:t>
-      </w:r>
-    </w:p>
-    <w:p>
-      <w:pPr>
-        <w:rPr>
-          <w:i/>
-          <w:color w:val="808080" w:themeColor="background1" w:themeShade="80"/>
-        </w:rPr>
-      </w:pPr>
-      <w:r>
-        <w:rPr>
-          <w:i/>
-          <w:color w:val="808080" w:themeColor="background1" w:themeShade="80"/>
-        </w:rPr>
-        <w:t>1.1 De groepsleden zullen bij alle gemeenschappelijke afspraken aanwezig zijn</w:t>
-      </w:r>
-    </w:p>
-    <w:p>
-      <w:pPr>
-        <w:rPr>
-          <w:i/>
-          <w:color w:val="808080" w:themeColor="background1" w:themeShade="80"/>
-        </w:rPr>
-      </w:pPr>
-      <w:r>
-        <w:rPr>
-          <w:i/>
-          <w:color w:val="808080" w:themeColor="background1" w:themeShade="80"/>
-        </w:rPr>
-        <w:t>1.2 Afmelden is toegestaan als het groepslid ziek is.</w:t>
-      </w:r>
-    </w:p>
-    <w:p>
-      <w:pPr>
-        <w:rPr>
-          <w:i/>
-          <w:color w:val="808080" w:themeColor="background1" w:themeShade="80"/>
-        </w:rPr>
-      </w:pPr>
-      <w:r>
-        <w:rPr>
-          <w:i/>
-          <w:color w:val="808080" w:themeColor="background1" w:themeShade="80"/>
-        </w:rPr>
-        <w:t>1.3 Als een groepslid niet aanwezig is zal hij in de volgende vergadering trakteren op koffie</w:t>
-      </w:r>
-    </w:p>
-    <w:p>
-      <w:pPr>
-        <w:rPr>
-          <w:i/>
-          <w:color w:val="808080" w:themeColor="background1" w:themeShade="80"/>
-        </w:rPr>
-      </w:pPr>
-      <w:r>
-        <w:rPr>
-          <w:i/>
-          <w:color w:val="808080" w:themeColor="background1" w:themeShade="80"/>
-        </w:rPr>
-        <w:t>1.4. Als een groepslid te laat is, dan….</w:t>
-      </w:r>
-    </w:p>
-    <w:p>
-      <w:pPr>
-        <w:rPr>
-          <w:i/>
-          <w:color w:val="808080" w:themeColor="background1" w:themeShade="80"/>
-        </w:rPr>
-      </w:pPr>
-      <w:r>
-        <w:rPr>
-          <w:i/>
-          <w:color w:val="808080" w:themeColor="background1" w:themeShade="80"/>
-        </w:rPr>
-        <w:t>1.5 …….</w:t>
+      <w:r>
+        <w:t xml:space="preserve">In dit hoofdstuk staan de door ons gemaakte afspraken omtrent aanwezigheid. </w:t>
+      </w:r>
+    </w:p>
+    <w:p>
+      <w:r>
+        <w:t>1.1 De groepsleden zullen bij alle gemeenschappelijke afspraken</w:t>
+      </w:r>
+      <w:r>
+        <w:t>/vergaderingen</w:t>
+      </w:r>
+      <w:r>
+        <w:t xml:space="preserve"> aanwezig zijn</w:t>
+      </w:r>
+      <w:r>
+        <w:t xml:space="preserve">. </w:t>
+      </w:r>
+    </w:p>
+    <w:p>
+      <w:r>
+        <w:t>1.2 Afmelden is toege</w:t>
+      </w:r>
+      <w:r>
+        <w:t xml:space="preserve">staan als het groepslid een geldige reden heeft, zoals ziek of persoonlijke afspraken. </w:t>
+      </w:r>
+    </w:p>
+    <w:p>
+      <w:r>
+        <w:t xml:space="preserve">1.3 Afmelden wordt gedaan via de aangemaakte WhatsApp projectgroep, zodat dit aan elk lid is doorgegeven. </w:t>
+      </w:r>
+    </w:p>
+    <w:p>
+      <w:r>
+        <w:t xml:space="preserve">1.4 Afmelding moet 2 uur voor aanvang van een afspraak of </w:t>
+      </w:r>
+      <w:r>
+        <w:t xml:space="preserve">vergadering worden doorgegeven. D.m.v. regel 1.3. </w:t>
+      </w:r>
+    </w:p>
+    <w:p>
+      <w:r>
+        <w:t>1.5 Alle afspraken</w:t>
+      </w:r>
+      <w:r>
+        <w:t>/vergaderingen</w:t>
+      </w:r>
+      <w:r>
+        <w:t xml:space="preserve"> zullen in onze gezamenlijke Google agenda worden gezet.  </w:t>
+      </w:r>
+    </w:p>
+    <w:p>
+      <w:r>
+        <w:t>1.6 Bij afwezigheid zonder</w:t>
+      </w:r>
+      <w:r>
+        <w:t xml:space="preserve"> afmelding, krijgt de desbetreffende groepslid een waarschuwing. </w:t>
       </w:r>
     </w:p>
     <w:p/>
@@ -437,190 +408,123 @@
       </w:r>
     </w:p>
     <w:p>
-      <w:pPr>
-        <w:rPr>
-          <w:i/>
-          <w:color w:val="808080" w:themeColor="background1" w:themeShade="80"/>
-        </w:rPr>
-      </w:pPr>
-      <w:r>
-        <w:rPr>
-          <w:i/>
-          <w:color w:val="808080" w:themeColor="background1" w:themeShade="80"/>
-        </w:rPr>
-        <w:t xml:space="preserve">Beschrijf hieronder welke afspraken jullie hebben gemaakt omtrent communicatie. Hoe vaak vergaderen jullie? Hoe communiceren jullie met elkaar? Hoe maken jullie </w:t>
-      </w:r>
-      <w:proofErr w:type="spellStart"/>
-      <w:r>
-        <w:rPr>
-          <w:i/>
-          <w:color w:val="808080" w:themeColor="background1" w:themeShade="80"/>
-        </w:rPr>
-        <w:t>beslisisngen</w:t>
-      </w:r>
-      <w:proofErr w:type="spellEnd"/>
-      <w:r>
-        <w:rPr>
-          <w:i/>
-          <w:color w:val="808080" w:themeColor="background1" w:themeShade="80"/>
-        </w:rPr>
-        <w:t>? Worden er notulen gemaakt in de vergaderingen? Waar worden deze gedeeld?</w:t>
-      </w:r>
-    </w:p>
-    <w:p>
-      <w:pPr>
-        <w:rPr>
-          <w:i/>
-          <w:color w:val="808080" w:themeColor="background1" w:themeShade="80"/>
-        </w:rPr>
-      </w:pPr>
-      <w:r>
-        <w:rPr>
-          <w:i/>
-          <w:color w:val="808080" w:themeColor="background1" w:themeShade="80"/>
-        </w:rPr>
-        <w:t>BV:</w:t>
-      </w:r>
-    </w:p>
-    <w:p>
-      <w:pPr>
-        <w:rPr>
-          <w:i/>
-          <w:color w:val="808080" w:themeColor="background1" w:themeShade="80"/>
-        </w:rPr>
-      </w:pPr>
-      <w:r>
-        <w:rPr>
-          <w:i/>
-          <w:color w:val="808080" w:themeColor="background1" w:themeShade="80"/>
-        </w:rPr>
+      <w:r>
+        <w:t>In dit hoofdstuk staan de door ons gemaakte afspra</w:t>
+      </w:r>
+      <w:r>
+        <w:t>ken omtrent communicatie en vergaderingen</w:t>
+      </w:r>
+      <w:r>
+        <w:t xml:space="preserve">. </w:t>
+      </w:r>
+    </w:p>
+    <w:p>
+      <w:r>
         <w:t xml:space="preserve">2.1 De groepsleden hebben contact via de </w:t>
       </w:r>
-      <w:proofErr w:type="spellStart"/>
-      <w:r>
-        <w:rPr>
-          <w:i/>
-          <w:color w:val="808080" w:themeColor="background1" w:themeShade="80"/>
-        </w:rPr>
-        <w:t>Whatsapp</w:t>
-      </w:r>
-      <w:proofErr w:type="spellEnd"/>
-      <w:r>
-        <w:rPr>
-          <w:i/>
-          <w:color w:val="808080" w:themeColor="background1" w:themeShade="80"/>
-        </w:rPr>
+      <w:r>
+        <w:t>WhatsApp</w:t>
+      </w:r>
+      <w:r>
         <w:t xml:space="preserve"> groep die voor dit project is aangemaakt. Als een groepslid niet reageert op </w:t>
       </w:r>
-      <w:proofErr w:type="spellStart"/>
-      <w:r>
-        <w:rPr>
-          <w:i/>
-          <w:color w:val="808080" w:themeColor="background1" w:themeShade="80"/>
-        </w:rPr>
-        <w:t>Whatsapp</w:t>
-      </w:r>
-      <w:proofErr w:type="spellEnd"/>
-      <w:r>
-        <w:rPr>
-          <w:i/>
-          <w:color w:val="808080" w:themeColor="background1" w:themeShade="80"/>
-        </w:rPr>
-        <w:t xml:space="preserve"> mag deze persoon telefonisch worden benaderd tussen 7.00 en 23.00 uur.</w:t>
-      </w:r>
-    </w:p>
-    <w:p>
-      <w:pPr>
-        <w:rPr>
-          <w:i/>
-          <w:color w:val="808080" w:themeColor="background1" w:themeShade="80"/>
-        </w:rPr>
-      </w:pPr>
-      <w:r>
-        <w:rPr>
-          <w:i/>
-          <w:color w:val="808080" w:themeColor="background1" w:themeShade="80"/>
-        </w:rPr>
-        <w:t xml:space="preserve">2.2 Elke donderdagmiddag om 16.00 ontmoeten we elkaar in </w:t>
-      </w:r>
-      <w:proofErr w:type="spellStart"/>
-      <w:r>
-        <w:rPr>
-          <w:i/>
-          <w:color w:val="808080" w:themeColor="background1" w:themeShade="80"/>
-        </w:rPr>
-        <w:t>Xplora</w:t>
-      </w:r>
-      <w:proofErr w:type="spellEnd"/>
-      <w:r>
-        <w:rPr>
-          <w:i/>
-          <w:color w:val="808080" w:themeColor="background1" w:themeShade="80"/>
-        </w:rPr>
-        <w:t xml:space="preserve"> om te vergaderen over de voortgang, tenzij dit anders is aangegeven op </w:t>
-      </w:r>
-      <w:proofErr w:type="spellStart"/>
-      <w:r>
-        <w:rPr>
-          <w:i/>
-          <w:color w:val="808080" w:themeColor="background1" w:themeShade="80"/>
-        </w:rPr>
-        <w:t>Whatsapp</w:t>
-      </w:r>
-      <w:proofErr w:type="spellEnd"/>
-      <w:r>
-        <w:rPr>
-          <w:i/>
-          <w:color w:val="808080" w:themeColor="background1" w:themeShade="80"/>
-        </w:rPr>
-        <w:t xml:space="preserve"> minimaal 2 uur voorafgaand aan de afspraak.</w:t>
-      </w:r>
-    </w:p>
-    <w:p>
-      <w:pPr>
-        <w:rPr>
-          <w:i/>
-          <w:color w:val="808080" w:themeColor="background1" w:themeShade="80"/>
-        </w:rPr>
-      </w:pPr>
-      <w:r>
-        <w:rPr>
-          <w:i/>
-          <w:color w:val="808080" w:themeColor="background1" w:themeShade="80"/>
-        </w:rPr>
-        <w:t xml:space="preserve">2.3 De groepsleden mogen elkaar ten alle tijden feedback geven op het product of gedrag volgens de feedbackregels uit les 1 van professionele vaardigheden. Deze feedback wordt mondeling gegeven, als dit niet mogelijk is telefonisch of via een persoonlijk </w:t>
-      </w:r>
-      <w:proofErr w:type="spellStart"/>
-      <w:r>
-        <w:rPr>
-          <w:i/>
-          <w:color w:val="808080" w:themeColor="background1" w:themeShade="80"/>
-        </w:rPr>
-        <w:t>Whatsapp</w:t>
-      </w:r>
-      <w:proofErr w:type="spellEnd"/>
-      <w:r>
-        <w:rPr>
-          <w:i/>
-          <w:color w:val="808080" w:themeColor="background1" w:themeShade="80"/>
-        </w:rPr>
-        <w:t xml:space="preserve"> bericht</w:t>
-      </w:r>
-    </w:p>
-    <w:p>
-      <w:pPr>
-        <w:rPr>
-          <w:i/>
-          <w:color w:val="808080" w:themeColor="background1" w:themeShade="80"/>
-        </w:rPr>
-      </w:pPr>
-      <w:r>
-        <w:rPr>
-          <w:i/>
-          <w:color w:val="808080" w:themeColor="background1" w:themeShade="80"/>
-        </w:rPr>
-        <w:t>2.4……</w:t>
-      </w:r>
+      <w:r>
+        <w:t>WhatsApp</w:t>
+      </w:r>
+      <w:r>
+        <w:t xml:space="preserve"> mag deze persoon tele</w:t>
+      </w:r>
+      <w:r>
+        <w:t>fonisch worden benaderd tussen 8:00 en 22:</w:t>
+      </w:r>
+      <w:r>
+        <w:t>00 uur.</w:t>
+      </w:r>
+      <w:r>
+        <w:t xml:space="preserve"> </w:t>
+      </w:r>
+    </w:p>
+    <w:p>
+      <w:r>
+        <w:t xml:space="preserve">2.2 1 keer per week staat er een vergadering gepland. Deze vergadering wisselt van dag en tijd afhankelijk van het rooster voor die week. </w:t>
+      </w:r>
+    </w:p>
+    <w:p>
+      <w:r>
+        <w:t>2.3 Beslissingen worden gemaakt door de goedkeuring van de gehele groep. Er wordt gediscussieerd tot dat de hele groep in overeenstemming is over de afspraak</w:t>
+      </w:r>
+      <w:r>
+        <w:t>/beslissing</w:t>
+      </w:r>
+      <w:r>
+        <w:t xml:space="preserve">. </w:t>
+      </w:r>
+    </w:p>
+    <w:p>
+      <w:r>
+        <w:t xml:space="preserve">2.4 Tijdens elke vergadering worden er notulen gemaakt. De notulist wordt aan het begin van </w:t>
+      </w:r>
+      <w:r>
+        <w:t>de vergadering aangewezen en deze rol</w:t>
+      </w:r>
+      <w:r>
+        <w:t xml:space="preserve"> zal steeds bij elke vergadering rouleren. </w:t>
+      </w:r>
+      <w:r>
+        <w:t xml:space="preserve"> </w:t>
+      </w:r>
+    </w:p>
+    <w:p>
+      <w:r>
+        <w:t>2.5 Er wordt een map aangemaakt speciaal voor de not</w:t>
+      </w:r>
+      <w:r>
+        <w:t xml:space="preserve">ulen in de Github die </w:t>
+      </w:r>
+      <w:r>
+        <w:t>toegankelijk</w:t>
+      </w:r>
+      <w:r>
+        <w:t xml:space="preserve"> </w:t>
+      </w:r>
+      <w:r>
+        <w:t xml:space="preserve">is voor </w:t>
+      </w:r>
+      <w:r>
+        <w:t xml:space="preserve">alle leden van de groep. </w:t>
+      </w:r>
+      <w:r>
+        <w:t xml:space="preserve"> </w:t>
+      </w:r>
+    </w:p>
+    <w:p>
+      <w:r>
+        <w:t xml:space="preserve">2.6 Als er last minute wijzigingen zijn in tijd, datum en locatie voor de vergaderingen wordt dit 2 uur van te voren gemeld in de WhatsApp groep. </w:t>
+      </w:r>
+    </w:p>
+    <w:p>
+      <w:r>
+        <w:t>2.7</w:t>
+      </w:r>
+      <w:r>
+        <w:t xml:space="preserve"> De groepsleden mogen elkaar ten alle tijden feedback geven op het product of gedrag volgens de feedbackregels uit les 1 van professionele vaardigheden. Deze feedback wordt mondeling gegeven, als dit niet mogelijk is telefonis</w:t>
+      </w:r>
+      <w:r>
+        <w:t>ch of via een persoonlijk WhatsA</w:t>
+      </w:r>
+      <w:r>
+        <w:t>pp bericht</w:t>
+      </w:r>
+      <w:r>
+        <w:t>.</w:t>
+      </w:r>
+    </w:p>
+    <w:p>
+      <w:pPr>
+        <w:rPr>
+          <w:color w:val="808080" w:themeColor="background1" w:themeShade="80"/>
+        </w:rPr>
+      </w:pPr>
     </w:p>
     <w:p/>
     <w:p>
@@ -638,121 +542,80 @@
       </w:r>
     </w:p>
     <w:p>
-      <w:pPr>
-        <w:rPr>
-          <w:i/>
-          <w:color w:val="808080" w:themeColor="background1" w:themeShade="80"/>
-        </w:rPr>
-      </w:pPr>
-      <w:r>
-        <w:rPr>
-          <w:i/>
-          <w:color w:val="808080" w:themeColor="background1" w:themeShade="80"/>
-        </w:rPr>
-        <w:t>Beschrijf hieronder welke afspraken jullie hebben gemaakt over het delen en opslaan van documenten</w:t>
-      </w:r>
-    </w:p>
-    <w:p>
-      <w:pPr>
-        <w:rPr>
-          <w:i/>
-          <w:color w:val="808080" w:themeColor="background1" w:themeShade="80"/>
-        </w:rPr>
-      </w:pPr>
-      <w:r>
-        <w:rPr>
-          <w:i/>
-          <w:color w:val="808080" w:themeColor="background1" w:themeShade="80"/>
-        </w:rPr>
-        <w:t>BV:</w:t>
-      </w:r>
-    </w:p>
-    <w:p>
-      <w:pPr>
-        <w:rPr>
-          <w:i/>
-          <w:color w:val="808080" w:themeColor="background1" w:themeShade="80"/>
-        </w:rPr>
-      </w:pPr>
-      <w:r>
-        <w:rPr>
-          <w:i/>
-          <w:color w:val="808080" w:themeColor="background1" w:themeShade="80"/>
-        </w:rPr>
-        <w:t xml:space="preserve">3.1 Alle bestanden die worden aangemaakt zullen worden gedeeld via de groepsmap op </w:t>
-      </w:r>
-      <w:proofErr w:type="spellStart"/>
-      <w:r>
-        <w:rPr>
-          <w:i/>
-          <w:color w:val="808080" w:themeColor="background1" w:themeShade="80"/>
-        </w:rPr>
-        <w:t>dropbox</w:t>
-      </w:r>
-      <w:proofErr w:type="spellEnd"/>
-    </w:p>
-    <w:p>
-      <w:pPr>
-        <w:rPr>
-          <w:i/>
-          <w:color w:val="808080" w:themeColor="background1" w:themeShade="80"/>
-        </w:rPr>
-      </w:pPr>
-      <w:r>
-        <w:rPr>
-          <w:i/>
-          <w:color w:val="808080" w:themeColor="background1" w:themeShade="80"/>
-        </w:rPr>
-        <w:t xml:space="preserve">3.2 Geen enkel groepslid zal zonder toestemming van andere groepsleden documenten verwijderen uit de </w:t>
-      </w:r>
-      <w:proofErr w:type="spellStart"/>
-      <w:r>
-        <w:rPr>
-          <w:i/>
-          <w:color w:val="808080" w:themeColor="background1" w:themeShade="80"/>
-        </w:rPr>
-        <w:t>dropbox</w:t>
-      </w:r>
-      <w:proofErr w:type="spellEnd"/>
-      <w:r>
-        <w:rPr>
-          <w:i/>
-          <w:color w:val="808080" w:themeColor="background1" w:themeShade="80"/>
-        </w:rPr>
+      <w:r>
+        <w:t>In dit hoofdstuk staan de door ons gemaakte afspraken omtre</w:t>
+      </w:r>
+      <w:r>
+        <w:t>nt media en documentatie</w:t>
+      </w:r>
+      <w:r>
+        <w:t xml:space="preserve">. </w:t>
+      </w:r>
+    </w:p>
+    <w:p>
+      <w:r>
+        <w:t xml:space="preserve">3.1 Het delen van de documenten wordt gedaan via Github. Daar </w:t>
+      </w:r>
+      <w:r>
+        <w:t xml:space="preserve">hebben alle leden toegang tot de projectmap. </w:t>
+      </w:r>
+    </w:p>
+    <w:p>
+      <w:r>
+        <w:t xml:space="preserve">3.2 Versie beheer wordt van de documenten wordt bijgehouden door Github. </w:t>
+      </w:r>
+    </w:p>
+    <w:p>
+      <w:r>
+        <w:t xml:space="preserve">3.3 </w:t>
+      </w:r>
+      <w:r>
+        <w:t>Geen enkel groepslid zal zonder toestemming van andere groepsleden docum</w:t>
+      </w:r>
+      <w:r>
+        <w:t>enten verwijderen uit de Github</w:t>
+      </w:r>
+      <w:r>
         <w:t>.</w:t>
       </w:r>
-    </w:p>
-    <w:p>
-      <w:pPr>
-        <w:rPr>
-          <w:i/>
-          <w:color w:val="808080" w:themeColor="background1" w:themeShade="80"/>
-        </w:rPr>
-      </w:pPr>
-      <w:r>
-        <w:rPr>
-          <w:i/>
-          <w:color w:val="808080" w:themeColor="background1" w:themeShade="80"/>
-        </w:rPr>
-        <w:t xml:space="preserve">3.3. Het volgende format zal worden gebruikt voor het opslaan van documenten….. </w:t>
-      </w:r>
-    </w:p>
-    <w:p>
-      <w:pPr>
-        <w:rPr>
-          <w:i/>
-          <w:color w:val="808080" w:themeColor="background1" w:themeShade="80"/>
-        </w:rPr>
-      </w:pPr>
-      <w:r>
-        <w:rPr>
-          <w:i/>
-          <w:color w:val="808080" w:themeColor="background1" w:themeShade="80"/>
-        </w:rPr>
-        <w:t>3.4…….</w:t>
-      </w:r>
-    </w:p>
-    <w:p/>
+      <w:r>
+        <w:rPr>
+          <w:i/>
+        </w:rPr>
+        <w:t xml:space="preserve"> </w:t>
+      </w:r>
+    </w:p>
+    <w:p>
+      <w:r>
+        <w:t xml:space="preserve">3.4 Elke document dat wordt aangemaakt, bestaat uit ons vaste template, die we zelf gemaakt hebben. </w:t>
+      </w:r>
+      <w:r>
+        <w:t>(vast lettertype, voorblad etc.)</w:t>
+      </w:r>
+    </w:p>
+    <w:p>
+      <w:r>
+        <w:t xml:space="preserve">3.5 </w:t>
+      </w:r>
+      <w:r>
+        <w:t xml:space="preserve">Als er iets geüpload wordt op Github, dan wordt dit </w:t>
+      </w:r>
+      <w:r>
+        <w:t xml:space="preserve">in de juiste map gezet, met een passende naam. Daarbij wordt ook gedocumenteerd wat het bestand inhoud en waarvoor het dient. </w:t>
+      </w:r>
+    </w:p>
+    <w:p>
+      <w:r>
+        <w:t xml:space="preserve">3.6 Er worden duidelijke afspraken gemaakt over wie er aan welk onderdeel werkt van het project zodat er geen merge conflicts op Github.  </w:t>
+      </w:r>
+    </w:p>
+    <w:p>
+      <w:pPr>
+        <w:rPr>
+          <w:color w:val="808080" w:themeColor="background1" w:themeShade="80"/>
+        </w:rPr>
+      </w:pPr>
+    </w:p>
     <w:p>
       <w:r>
         <w:br w:type="page"/>
@@ -768,115 +631,68 @@
       </w:r>
     </w:p>
     <w:p>
-      <w:pPr>
-        <w:rPr>
-          <w:i/>
-          <w:color w:val="808080" w:themeColor="background1" w:themeShade="80"/>
-        </w:rPr>
-      </w:pPr>
-      <w:r>
-        <w:rPr>
-          <w:i/>
-          <w:color w:val="808080" w:themeColor="background1" w:themeShade="80"/>
-        </w:rPr>
-        <w:t>Beschrijf hieronder wat jullie hebben afgesproken o</w:t>
-      </w:r>
-      <w:r>
-        <w:rPr>
-          <w:i/>
-          <w:color w:val="808080" w:themeColor="background1" w:themeShade="80"/>
-        </w:rPr>
-        <w:t>ver de taken van de groepsleden</w:t>
-      </w:r>
-    </w:p>
-    <w:p>
-      <w:pPr>
-        <w:rPr>
-          <w:i/>
-          <w:color w:val="808080" w:themeColor="background1" w:themeShade="80"/>
-        </w:rPr>
-      </w:pPr>
-      <w:r>
-        <w:rPr>
-          <w:i/>
-          <w:color w:val="808080" w:themeColor="background1" w:themeShade="80"/>
-        </w:rPr>
-        <w:t>BV:</w:t>
-      </w:r>
-    </w:p>
-    <w:p>
-      <w:pPr>
-        <w:rPr>
-          <w:i/>
-          <w:color w:val="808080" w:themeColor="background1" w:themeShade="80"/>
-        </w:rPr>
-      </w:pPr>
-      <w:r>
-        <w:rPr>
-          <w:i/>
-          <w:color w:val="808080" w:themeColor="background1" w:themeShade="80"/>
-        </w:rPr>
-        <w:t>4.1 Een actieve luisterhouding tegenover andere groepsleden</w:t>
-      </w:r>
-    </w:p>
-    <w:p>
-      <w:pPr>
-        <w:rPr>
-          <w:i/>
-          <w:color w:val="808080" w:themeColor="background1" w:themeShade="80"/>
-        </w:rPr>
-      </w:pPr>
-      <w:r>
-        <w:rPr>
-          <w:i/>
-          <w:color w:val="808080" w:themeColor="background1" w:themeShade="80"/>
-        </w:rPr>
-        <w:t>4.2 Meedenken in het project</w:t>
-      </w:r>
-    </w:p>
-    <w:p>
-      <w:pPr>
-        <w:rPr>
-          <w:i/>
-          <w:color w:val="808080" w:themeColor="background1" w:themeShade="80"/>
-        </w:rPr>
-      </w:pPr>
-      <w:r>
-        <w:rPr>
-          <w:i/>
-          <w:color w:val="808080" w:themeColor="background1" w:themeShade="80"/>
-        </w:rPr>
-        <w:t>4.3 Elk groepslid besteed per week minimaal …. Uur aan de opdracht</w:t>
-      </w:r>
-    </w:p>
-    <w:p>
-      <w:pPr>
-        <w:rPr>
-          <w:i/>
-          <w:color w:val="808080" w:themeColor="background1" w:themeShade="80"/>
-        </w:rPr>
-      </w:pPr>
-      <w:r>
-        <w:rPr>
-          <w:i/>
-          <w:color w:val="808080" w:themeColor="background1" w:themeShade="80"/>
-        </w:rPr>
-        <w:t>4.4 Elk groepslid houdt zich aan overeengekomen deadlines</w:t>
-      </w:r>
-    </w:p>
-    <w:p>
-      <w:pPr>
-        <w:rPr>
-          <w:i/>
-          <w:color w:val="808080" w:themeColor="background1" w:themeShade="80"/>
-        </w:rPr>
-      </w:pPr>
-      <w:r>
-        <w:rPr>
-          <w:i/>
-          <w:color w:val="808080" w:themeColor="background1" w:themeShade="80"/>
-        </w:rPr>
-        <w:t>4.8…..</w:t>
+      <w:r>
+        <w:t>In dit hoofdstuk staan de door ons gemaakte afspraken omtre</w:t>
+      </w:r>
+      <w:r>
+        <w:t>nt de taken van de groepsleden</w:t>
+      </w:r>
+      <w:r>
+        <w:t xml:space="preserve">. </w:t>
+      </w:r>
+    </w:p>
+    <w:p>
+      <w:r>
+        <w:t xml:space="preserve">4.1 Tijdens de vergadering heeft elk groepslid een actieve werk- en luisterhouding tegenover de andere groepsleden. </w:t>
+      </w:r>
+    </w:p>
+    <w:p>
+      <w:r>
+        <w:t xml:space="preserve">4.2 Ieder groepslid heeft een representatieve werkhouding. </w:t>
+      </w:r>
+    </w:p>
+    <w:p>
+      <w:r>
+        <w:t xml:space="preserve">4.3 Vastgestelde deadlines worden door elk groepslid nagekomen. </w:t>
+      </w:r>
+    </w:p>
+    <w:p>
+      <w:r>
+        <w:t xml:space="preserve">4.4 Ieder groepslid heeft zijn eigen verantwoordelijkheid over zijn eigen werk. </w:t>
+      </w:r>
+    </w:p>
+    <w:p>
+      <w:r>
+        <w:t xml:space="preserve">4.5 Elk groepslid besteed per week minimaal 2 uur aan de opdracht. </w:t>
+      </w:r>
+    </w:p>
+    <w:p>
+      <w:r>
+        <w:t xml:space="preserve">4.6 Groepslid Wouter onderhoud de Github, hij is de Git-master. </w:t>
+      </w:r>
+      <w:r>
+        <w:t xml:space="preserve">Als er iets fout gaat omtrent de Github, lost hij dit op. Voor eventuele vragen over Github, kunnen de groepsleden bij Wouter zijn. </w:t>
+      </w:r>
+    </w:p>
+    <w:p>
+      <w:r>
+        <w:t xml:space="preserve">4.7 Groepslid Jorrit is de projectleider. </w:t>
+      </w:r>
+      <w:r>
+        <w:t>Hij is het aanspreekpunt voor de gehele groep. Hij zorgt er ook voor dat iedereen zijn afspraken na komt.</w:t>
+      </w:r>
+    </w:p>
+    <w:p>
+      <w:r>
+        <w:t xml:space="preserve">4.8 Groepslid Brian is de projectplanner. </w:t>
+      </w:r>
+      <w:r>
+        <w:t xml:space="preserve">Hij maakt een speciale Google agenda waarin alle afspraken bijgehouden worden. </w:t>
+      </w:r>
+    </w:p>
+    <w:p>
+      <w:r>
+        <w:t>4.9 De taakverdeling voor de week na de vergadering wordt tijdens de vergadering gemaakt en besproken. De taakverdeling is per groepslid.</w:t>
       </w:r>
     </w:p>
     <w:p/>
@@ -895,85 +711,57 @@
       </w:r>
     </w:p>
     <w:p>
-      <w:pPr>
-        <w:rPr>
-          <w:i/>
-          <w:color w:val="808080" w:themeColor="background1" w:themeShade="80"/>
-        </w:rPr>
-      </w:pPr>
-      <w:r>
-        <w:rPr>
-          <w:i/>
-          <w:color w:val="808080" w:themeColor="background1" w:themeShade="80"/>
-        </w:rPr>
-        <w:t>Beschrijf hieronder welke afs</w:t>
-      </w:r>
-      <w:r>
-        <w:rPr>
-          <w:i/>
-          <w:color w:val="808080" w:themeColor="background1" w:themeShade="80"/>
-        </w:rPr>
-        <w:t>praken jullie hebben gemaakt die niet passen binnen één van de andere onderdelen in het contract. Bijvoorbeeld op welke manier er beslissingen worden genomen.</w:t>
-      </w:r>
-    </w:p>
-    <w:p>
-      <w:pPr>
-        <w:rPr>
-          <w:i/>
-          <w:color w:val="808080" w:themeColor="background1" w:themeShade="80"/>
-        </w:rPr>
-      </w:pPr>
-      <w:r>
-        <w:rPr>
-          <w:i/>
-          <w:color w:val="808080" w:themeColor="background1" w:themeShade="80"/>
-        </w:rPr>
-        <w:t>BV:</w:t>
-      </w:r>
-    </w:p>
-    <w:p>
-      <w:pPr>
-        <w:rPr>
-          <w:i/>
-          <w:color w:val="808080" w:themeColor="background1" w:themeShade="80"/>
-        </w:rPr>
-      </w:pPr>
-      <w:r>
-        <w:rPr>
-          <w:i/>
-          <w:color w:val="808080" w:themeColor="background1" w:themeShade="80"/>
-        </w:rPr>
-        <w:t>5.1 Indien groepsleden het oneens zijn over een beslissing die moet worden genomen zal er een consensus moeten worden bereikt. Dit wil zeggen dat we in de wekelijkse vergadering gaan discussiëren over dit punt. Als het langer dan een kwartier duurt voordat we het eens zijn zullen we overgaan tot ‘de meeste stemmen gelden’.</w:t>
-      </w:r>
-    </w:p>
-    <w:p>
-      <w:pPr>
-        <w:rPr>
-          <w:i/>
-          <w:color w:val="808080" w:themeColor="background1" w:themeShade="80"/>
-        </w:rPr>
-      </w:pPr>
-      <w:r>
-        <w:rPr>
-          <w:i/>
-          <w:color w:val="808080" w:themeColor="background1" w:themeShade="80"/>
-        </w:rPr>
-        <w:t>5.2 Dit contract is geldig gedurende periode 1.2, vanaf datum … tot datum …</w:t>
-      </w:r>
-    </w:p>
-    <w:p>
-      <w:pPr>
-        <w:rPr>
-          <w:i/>
-          <w:color w:val="808080" w:themeColor="background1" w:themeShade="80"/>
-        </w:rPr>
-      </w:pPr>
-      <w:r>
-        <w:rPr>
-          <w:i/>
-          <w:color w:val="808080" w:themeColor="background1" w:themeShade="80"/>
-        </w:rPr>
-        <w:t>5.3 ….</w:t>
+      <w:r>
+        <w:t>In dit hoofdstuk staan de door ons gemaakte afspraken omtre</w:t>
+      </w:r>
+      <w:r>
+        <w:t>nt de overige afspraken</w:t>
+      </w:r>
+      <w:r>
+        <w:t xml:space="preserve">. </w:t>
+      </w:r>
+    </w:p>
+    <w:p>
+      <w:r>
+        <w:t>5.1 Het contract is geldig vanaf 1</w:t>
+      </w:r>
+      <w:r>
+        <w:t>5-11-2017 tot en</w:t>
+      </w:r>
+      <w:r>
+        <w:t xml:space="preserve"> met 07-01-2018, de deadline voor het inleveren van</w:t>
+      </w:r>
+      <w:r>
+        <w:t xml:space="preserve"> het eindproduct. </w:t>
+      </w:r>
+      <w:r>
+        <w:t xml:space="preserve"> </w:t>
+      </w:r>
+    </w:p>
+    <w:p>
+      <w:r>
+        <w:t>5.2 D.m.v. het zetten van een handtekening</w:t>
+      </w:r>
+      <w:r>
+        <w:t xml:space="preserve"> onderaan het contract ga</w:t>
+      </w:r>
+      <w:r>
+        <w:t>an de projectleden</w:t>
+      </w:r>
+      <w:r>
+        <w:t xml:space="preserve"> akkoord met alle</w:t>
+      </w:r>
+      <w:r>
+        <w:t xml:space="preserve"> vastgestelde</w:t>
+      </w:r>
+      <w:r>
+        <w:t xml:space="preserve"> afspr</w:t>
+      </w:r>
+      <w:r>
+        <w:t>aken en de consequenties die daarbij zijn vastgesteld</w:t>
+      </w:r>
+      <w:r>
+        <w:t xml:space="preserve">. </w:t>
       </w:r>
     </w:p>
     <w:p/>
@@ -992,81 +780,53 @@
       </w:r>
     </w:p>
     <w:p>
-      <w:pPr>
-        <w:rPr>
-          <w:i/>
-          <w:color w:val="808080" w:themeColor="background1" w:themeShade="80"/>
-        </w:rPr>
-      </w:pPr>
-      <w:r>
-        <w:rPr>
-          <w:i/>
-          <w:color w:val="808080" w:themeColor="background1" w:themeShade="80"/>
-        </w:rPr>
-        <w:t>Beschrijf hieronder wat de consequenti</w:t>
-      </w:r>
-      <w:r>
-        <w:rPr>
-          <w:i/>
-          <w:color w:val="808080" w:themeColor="background1" w:themeShade="80"/>
-        </w:rPr>
-        <w:t xml:space="preserve">es zijn voor het breken van de afspraken binnen het </w:t>
-      </w:r>
-      <w:r>
-        <w:rPr>
-          <w:i/>
-          <w:color w:val="808080" w:themeColor="background1" w:themeShade="80"/>
-        </w:rPr>
-        <w:t>contract.</w:t>
-      </w:r>
-      <w:r>
-        <w:rPr>
-          <w:i/>
-          <w:color w:val="808080" w:themeColor="background1" w:themeShade="80"/>
-        </w:rPr>
-        <w:t xml:space="preserve"> Bedenk ook welke uitzonderingen hierop zouden kunnen gelden</w:t>
-      </w:r>
-    </w:p>
-    <w:p>
-      <w:pPr>
-        <w:rPr>
-          <w:i/>
-          <w:color w:val="808080" w:themeColor="background1" w:themeShade="80"/>
-        </w:rPr>
-      </w:pPr>
-      <w:r>
-        <w:rPr>
-          <w:i/>
-          <w:color w:val="808080" w:themeColor="background1" w:themeShade="80"/>
-        </w:rPr>
-        <w:t>6.1 Indien een groepslid contractbreuk pleegt zullen de overige groepsleden hem hierop wijzen. De persoon mag zijn/haar fout dan binnen drie dagen herstellen. Lukt dit niet dan …..</w:t>
-      </w:r>
-    </w:p>
-    <w:p>
-      <w:pPr>
-        <w:rPr>
-          <w:i/>
-          <w:color w:val="808080" w:themeColor="background1" w:themeShade="80"/>
-        </w:rPr>
-      </w:pPr>
-      <w:r>
-        <w:rPr>
-          <w:i/>
-          <w:color w:val="808080" w:themeColor="background1" w:themeShade="80"/>
-        </w:rPr>
-        <w:t xml:space="preserve">6.2. ….. </w:t>
-      </w:r>
-      <w:proofErr w:type="spellStart"/>
-      <w:r>
-        <w:rPr>
-          <w:i/>
-          <w:color w:val="808080" w:themeColor="background1" w:themeShade="80"/>
-        </w:rPr>
-        <w:t>etc</w:t>
-      </w:r>
-      <w:proofErr w:type="spellEnd"/>
-    </w:p>
-    <w:p/>
+      <w:r>
+        <w:t>In dit hoofdstuk staan de door ons gemaakte afspraken omtre</w:t>
+      </w:r>
+      <w:r>
+        <w:t>nt de consequenties</w:t>
+      </w:r>
+      <w:r>
+        <w:t xml:space="preserve">. </w:t>
+      </w:r>
+    </w:p>
+    <w:p>
+      <w:r>
+        <w:t xml:space="preserve">6.1  Als een projectlid zijn of haar taak niet optijd af heeft volgens de afgesproken deadline. Krijg het desbetreffende projectlid een waarschuwing. </w:t>
+      </w:r>
+    </w:p>
+    <w:p>
+      <w:r>
+        <w:t>6.2 Als een projectlid niet communiceert over afwezigheid of verwarringen over zijn of haar taak. Dan krijgt het desbetreffende projectlid een waarschuwing.</w:t>
+      </w:r>
+    </w:p>
+    <w:p>
+      <w:r>
+        <w:t>6.3 Als een projectlid niet serieus meewerkt tijdens een vergadering en geen representatieve werkhouding heeft tijdens een vergadering krijgt deze hiervoor een waarschuwing.</w:t>
+      </w:r>
+    </w:p>
+    <w:p>
+      <w:r>
+        <w:t>6.4 Bij een totaal aantal van 3 waarschuwingen wordt</w:t>
+      </w:r>
+      <w:r>
+        <w:t xml:space="preserve"> dit gezien als contractbreuk</w:t>
+      </w:r>
+      <w:r>
+        <w:t>.</w:t>
+      </w:r>
+      <w:r>
+        <w:t xml:space="preserve"> De consequentie van contractbreuk is dat het projectlid </w:t>
+      </w:r>
+      <w:r>
+        <w:t>uit de projectgroep wordt gezet.</w:t>
+      </w:r>
+    </w:p>
+    <w:p>
+      <w:r>
+        <w:t xml:space="preserve"> </w:t>
+      </w:r>
+    </w:p>
     <w:p>
       <w:r>
         <w:br w:type="page"/>
@@ -1107,8 +867,17 @@
           <w:i/>
           <w:color w:val="808080" w:themeColor="background1" w:themeShade="80"/>
         </w:rPr>
-        <w:t>06-……………</w:t>
-      </w:r>
+        <w:t>06-14246989</w:t>
+      </w:r>
+      <w:r>
+        <w:rPr>
+          <w:i/>
+          <w:color w:val="808080" w:themeColor="background1" w:themeShade="80"/>
+        </w:rPr>
+        <w:t xml:space="preserve"> </w:t>
+      </w:r>
+      <w:bookmarkStart w:id="0" w:name="_GoBack"/>
+      <w:bookmarkEnd w:id="0"/>
       <w:r>
         <w:rPr>
           <w:i/>
@@ -1179,24 +948,15 @@
           <w:i/>
           <w:color w:val="808080" w:themeColor="background1" w:themeShade="80"/>
         </w:rPr>
-        <w:t xml:space="preserve">Jorrit </w:t>
-      </w:r>
-      <w:proofErr w:type="spellStart"/>
-      <w:r>
-        <w:rPr>
-          <w:i/>
-          <w:color w:val="808080" w:themeColor="background1" w:themeShade="80"/>
-        </w:rPr>
-        <w:t>Meeuwissen</w:t>
-      </w:r>
-      <w:proofErr w:type="spellEnd"/>
+        <w:t>Jorrit Meeuwissen</w:t>
+      </w:r>
       <w:r>
         <w:rPr>
           <w:i/>
           <w:color w:val="808080" w:themeColor="background1" w:themeShade="80"/>
         </w:rPr>
         <w:br/>
-        <w:t>06-…………</w:t>
+        <w:t>06-39110662</w:t>
       </w:r>
       <w:r>
         <w:rPr>
@@ -1204,7 +964,14 @@
           <w:color w:val="808080" w:themeColor="background1" w:themeShade="80"/>
         </w:rPr>
         <w:br/>
-        <w:t>….@avans.nl</w:t>
+        <w:t>jwcmeeuw</w:t>
+      </w:r>
+      <w:r>
+        <w:rPr>
+          <w:i/>
+          <w:color w:val="808080" w:themeColor="background1" w:themeShade="80"/>
+        </w:rPr>
+        <w:t>@avans.nl</w:t>
       </w:r>
     </w:p>
     <w:p>
@@ -1250,17 +1017,8 @@
           <w:i/>
           <w:color w:val="808080" w:themeColor="background1" w:themeShade="80"/>
         </w:rPr>
-        <w:t xml:space="preserve">Jorrit </w:t>
-      </w:r>
-      <w:proofErr w:type="spellStart"/>
-      <w:r>
-        <w:rPr>
-          <w:i/>
-          <w:color w:val="808080" w:themeColor="background1" w:themeShade="80"/>
-        </w:rPr>
-        <w:t>Meeuwissen</w:t>
-      </w:r>
-      <w:proofErr w:type="spellEnd"/>
+        <w:t>Jorrit Meeuwissen</w:t>
+      </w:r>
     </w:p>
     <w:p/>
     <w:p/>
@@ -1270,12 +1028,14 @@
         <w:rPr>
           <w:i/>
           <w:color w:val="808080" w:themeColor="background1" w:themeShade="80"/>
-        </w:rPr>
-      </w:pPr>
-      <w:r>
-        <w:rPr>
-          <w:i/>
-          <w:color w:val="808080" w:themeColor="background1" w:themeShade="80"/>
+          <w:lang w:val="en-US"/>
+        </w:rPr>
+      </w:pPr>
+      <w:r>
+        <w:rPr>
+          <w:i/>
+          <w:color w:val="808080" w:themeColor="background1" w:themeShade="80"/>
+          <w:lang w:val="en-US"/>
         </w:rPr>
         <w:t>Brian Kleijn</w:t>
       </w:r>
@@ -1283,20 +1043,31 @@
         <w:rPr>
           <w:i/>
           <w:color w:val="808080" w:themeColor="background1" w:themeShade="80"/>
+          <w:lang w:val="en-US"/>
         </w:rPr>
         <w:br/>
-        <w:t>06-……….</w:t>
-      </w:r>
-      <w:r>
-        <w:rPr>
-          <w:i/>
-          <w:color w:val="808080" w:themeColor="background1" w:themeShade="80"/>
+        <w:t>06-</w:t>
+      </w:r>
+      <w:r>
+        <w:rPr>
+          <w:i/>
+          <w:color w:val="808080" w:themeColor="background1" w:themeShade="80"/>
+          <w:lang w:val="en-US"/>
+        </w:rPr>
+        <w:t>18428595</w:t>
+      </w:r>
+      <w:r>
+        <w:rPr>
+          <w:i/>
+          <w:color w:val="808080" w:themeColor="background1" w:themeShade="80"/>
+          <w:lang w:val="en-US"/>
         </w:rPr>
         <w:br/>
       </w:r>
       <w:r>
         <w:rPr>
           <w:color w:val="808080" w:themeColor="background1" w:themeShade="80"/>
+          <w:lang w:val="en-US"/>
         </w:rPr>
         <w:t>bjakleij@avans.nl</w:t>
       </w:r>
@@ -1306,14 +1077,16 @@
         <w:rPr>
           <w:i/>
           <w:color w:val="808080" w:themeColor="background1" w:themeShade="80"/>
-        </w:rPr>
-      </w:pPr>
-    </w:p>
-    <w:p>
-      <w:pPr>
-        <w:rPr>
-          <w:i/>
-          <w:color w:val="808080" w:themeColor="background1" w:themeShade="80"/>
+          <w:lang w:val="en-US"/>
+        </w:rPr>
+      </w:pPr>
+    </w:p>
+    <w:p>
+      <w:pPr>
+        <w:rPr>
+          <w:i/>
+          <w:color w:val="808080" w:themeColor="background1" w:themeShade="80"/>
+          <w:lang w:val="en-US"/>
         </w:rPr>
       </w:pPr>
     </w:p>
@@ -1347,12 +1120,9 @@
         <w:t xml:space="preserve">Brian Kleijn </w:t>
       </w:r>
     </w:p>
-    <w:p>
-      <w:bookmarkStart w:id="0" w:name="_GoBack"/>
-      <w:bookmarkEnd w:id="0"/>
-    </w:p>
+    <w:p/>
     <w:sectPr>
-      <w:headerReference w:type="default" r:id="rId8"/>
+      <w:headerReference w:type="default" r:id="rId9"/>
       <w:pgSz w:w="11906" w:h="16838"/>
       <w:pgMar w:top="1417" w:right="1417" w:bottom="1417" w:left="1417" w:header="708" w:footer="708" w:gutter="0"/>
       <w:cols w:space="708"/>
@@ -2144,7 +1914,6 @@
   <w:style w:type="character" w:default="1" w:styleId="Standaardalinea-lettertype">
     <w:name w:val="Default Paragraph Font"/>
     <w:uiPriority w:val="1"/>
-    <w:semiHidden/>
     <w:unhideWhenUsed/>
   </w:style>
   <w:style w:type="table" w:default="1" w:styleId="Standaardtabel">
@@ -2544,4 +2313,16 @@
     </a:ext>
   </a:extLst>
 </a:theme>
+</file>
+
+<file path=customXml/item1.xml><?xml version="1.0" encoding="utf-8"?>
+<b:Sources xmlns:b="http://schemas.openxmlformats.org/officeDocument/2006/bibliography" xmlns="http://schemas.openxmlformats.org/officeDocument/2006/bibliography" SelectedStyle="\APASixthEditionOfficeOnline.xsl" StyleName="APA" Version="6"/>
+</file>
+
+<file path=customXml/itemProps1.xml><?xml version="1.0" encoding="utf-8"?>
+<ds:datastoreItem xmlns:ds="http://schemas.openxmlformats.org/officeDocument/2006/customXml" ds:itemID="{00C84FE7-10A8-418A-8F68-AA568B7DFF49}">
+  <ds:schemaRefs>
+    <ds:schemaRef ds:uri="http://schemas.openxmlformats.org/officeDocument/2006/bibliography"/>
+  </ds:schemaRefs>
+</ds:datastoreItem>
 </file>
</xml_diff>

<commit_message>
Inhoudsopgave toegevoegd. Spelling en grammatica gecontroleerd.
</commit_message>
<xml_diff>
--- a/Samenwerkingscontract/Samenwerkingscontract(Eindversie).docx
+++ b/Samenwerkingscontract/Samenwerkingscontract(Eindversie).docx
@@ -259,14 +259,627 @@
         <w:br w:type="page"/>
       </w:r>
     </w:p>
+    <w:sdt>
+      <w:sdtPr>
+        <w:id w:val="627443198"/>
+        <w:docPartObj>
+          <w:docPartGallery w:val="Table of Contents"/>
+          <w:docPartUnique/>
+        </w:docPartObj>
+      </w:sdtPr>
+      <w:sdtEndPr>
+        <w:rPr>
+          <w:rFonts w:asciiTheme="minorHAnsi" w:eastAsiaTheme="minorHAnsi" w:hAnsiTheme="minorHAnsi" w:cstheme="minorBidi"/>
+          <w:b/>
+          <w:bCs/>
+          <w:color w:val="auto"/>
+          <w:sz w:val="22"/>
+          <w:szCs w:val="22"/>
+          <w:lang w:eastAsia="en-US"/>
+        </w:rPr>
+      </w:sdtEndPr>
+      <w:sdtContent>
+        <w:p>
+          <w:pPr>
+            <w:pStyle w:val="Kopvaninhoudsopgave"/>
+          </w:pPr>
+          <w:r>
+            <w:t>Inhoud</w:t>
+          </w:r>
+        </w:p>
+        <w:p>
+          <w:pPr>
+            <w:pStyle w:val="Inhopg1"/>
+            <w:tabs>
+              <w:tab w:val="right" w:leader="dot" w:pos="9062"/>
+            </w:tabs>
+            <w:rPr>
+              <w:noProof/>
+            </w:rPr>
+          </w:pPr>
+          <w:r>
+            <w:fldChar w:fldCharType="begin"/>
+          </w:r>
+          <w:r>
+            <w:instrText xml:space="preserve"> TOC \o "1-3" \h \z \u </w:instrText>
+          </w:r>
+          <w:r>
+            <w:fldChar w:fldCharType="separate"/>
+          </w:r>
+          <w:hyperlink w:anchor="_Toc498601361" w:history="1">
+            <w:r>
+              <w:rPr>
+                <w:rStyle w:val="Hyperlink"/>
+                <w:noProof/>
+              </w:rPr>
+              <w:t>Aanleiding</w:t>
+            </w:r>
+            <w:r>
+              <w:rPr>
+                <w:noProof/>
+                <w:webHidden/>
+              </w:rPr>
+              <w:tab/>
+            </w:r>
+            <w:r>
+              <w:rPr>
+                <w:noProof/>
+                <w:webHidden/>
+              </w:rPr>
+              <w:fldChar w:fldCharType="begin"/>
+            </w:r>
+            <w:r>
+              <w:rPr>
+                <w:noProof/>
+                <w:webHidden/>
+              </w:rPr>
+              <w:instrText xml:space="preserve"> PAGEREF _Toc498601361 \h </w:instrText>
+            </w:r>
+            <w:r>
+              <w:rPr>
+                <w:noProof/>
+                <w:webHidden/>
+              </w:rPr>
+            </w:r>
+            <w:r>
+              <w:rPr>
+                <w:noProof/>
+                <w:webHidden/>
+              </w:rPr>
+              <w:fldChar w:fldCharType="separate"/>
+            </w:r>
+            <w:r>
+              <w:rPr>
+                <w:noProof/>
+                <w:webHidden/>
+              </w:rPr>
+              <w:t>2</w:t>
+            </w:r>
+            <w:r>
+              <w:rPr>
+                <w:noProof/>
+                <w:webHidden/>
+              </w:rPr>
+              <w:fldChar w:fldCharType="end"/>
+            </w:r>
+          </w:hyperlink>
+        </w:p>
+        <w:p>
+          <w:pPr>
+            <w:pStyle w:val="Inhopg1"/>
+            <w:tabs>
+              <w:tab w:val="right" w:leader="dot" w:pos="9062"/>
+            </w:tabs>
+            <w:rPr>
+              <w:noProof/>
+            </w:rPr>
+          </w:pPr>
+          <w:hyperlink w:anchor="_Toc498601362" w:history="1">
+            <w:r>
+              <w:rPr>
+                <w:rStyle w:val="Hyperlink"/>
+                <w:noProof/>
+              </w:rPr>
+              <w:t>1. Aanwezigheid</w:t>
+            </w:r>
+            <w:r>
+              <w:rPr>
+                <w:noProof/>
+                <w:webHidden/>
+              </w:rPr>
+              <w:tab/>
+            </w:r>
+            <w:r>
+              <w:rPr>
+                <w:noProof/>
+                <w:webHidden/>
+              </w:rPr>
+              <w:fldChar w:fldCharType="begin"/>
+            </w:r>
+            <w:r>
+              <w:rPr>
+                <w:noProof/>
+                <w:webHidden/>
+              </w:rPr>
+              <w:instrText xml:space="preserve"> PAGEREF _Toc498601362 \h </w:instrText>
+            </w:r>
+            <w:r>
+              <w:rPr>
+                <w:noProof/>
+                <w:webHidden/>
+              </w:rPr>
+            </w:r>
+            <w:r>
+              <w:rPr>
+                <w:noProof/>
+                <w:webHidden/>
+              </w:rPr>
+              <w:fldChar w:fldCharType="separate"/>
+            </w:r>
+            <w:r>
+              <w:rPr>
+                <w:noProof/>
+                <w:webHidden/>
+              </w:rPr>
+              <w:t>3</w:t>
+            </w:r>
+            <w:r>
+              <w:rPr>
+                <w:noProof/>
+                <w:webHidden/>
+              </w:rPr>
+              <w:fldChar w:fldCharType="end"/>
+            </w:r>
+          </w:hyperlink>
+        </w:p>
+        <w:p>
+          <w:pPr>
+            <w:pStyle w:val="Inhopg1"/>
+            <w:tabs>
+              <w:tab w:val="right" w:leader="dot" w:pos="9062"/>
+            </w:tabs>
+            <w:rPr>
+              <w:noProof/>
+            </w:rPr>
+          </w:pPr>
+          <w:hyperlink w:anchor="_Toc498601363" w:history="1">
+            <w:r>
+              <w:rPr>
+                <w:rStyle w:val="Hyperlink"/>
+                <w:noProof/>
+              </w:rPr>
+              <w:t>2. Communicatie en vergaderingen</w:t>
+            </w:r>
+            <w:r>
+              <w:rPr>
+                <w:noProof/>
+                <w:webHidden/>
+              </w:rPr>
+              <w:tab/>
+            </w:r>
+            <w:r>
+              <w:rPr>
+                <w:noProof/>
+                <w:webHidden/>
+              </w:rPr>
+              <w:fldChar w:fldCharType="begin"/>
+            </w:r>
+            <w:r>
+              <w:rPr>
+                <w:noProof/>
+                <w:webHidden/>
+              </w:rPr>
+              <w:instrText xml:space="preserve"> PAGEREF _Toc498601363 \h </w:instrText>
+            </w:r>
+            <w:r>
+              <w:rPr>
+                <w:noProof/>
+                <w:webHidden/>
+              </w:rPr>
+            </w:r>
+            <w:r>
+              <w:rPr>
+                <w:noProof/>
+                <w:webHidden/>
+              </w:rPr>
+              <w:fldChar w:fldCharType="separate"/>
+            </w:r>
+            <w:r>
+              <w:rPr>
+                <w:noProof/>
+                <w:webHidden/>
+              </w:rPr>
+              <w:t>4</w:t>
+            </w:r>
+            <w:r>
+              <w:rPr>
+                <w:noProof/>
+                <w:webHidden/>
+              </w:rPr>
+              <w:fldChar w:fldCharType="end"/>
+            </w:r>
+          </w:hyperlink>
+        </w:p>
+        <w:p>
+          <w:pPr>
+            <w:pStyle w:val="Inhopg1"/>
+            <w:tabs>
+              <w:tab w:val="right" w:leader="dot" w:pos="9062"/>
+            </w:tabs>
+            <w:rPr>
+              <w:noProof/>
+            </w:rPr>
+          </w:pPr>
+          <w:hyperlink w:anchor="_Toc498601364" w:history="1">
+            <w:r>
+              <w:rPr>
+                <w:rStyle w:val="Hyperlink"/>
+                <w:noProof/>
+              </w:rPr>
+              <w:t>3. Media en documentatie</w:t>
+            </w:r>
+            <w:r>
+              <w:rPr>
+                <w:noProof/>
+                <w:webHidden/>
+              </w:rPr>
+              <w:tab/>
+            </w:r>
+            <w:r>
+              <w:rPr>
+                <w:noProof/>
+                <w:webHidden/>
+              </w:rPr>
+              <w:fldChar w:fldCharType="begin"/>
+            </w:r>
+            <w:r>
+              <w:rPr>
+                <w:noProof/>
+                <w:webHidden/>
+              </w:rPr>
+              <w:instrText xml:space="preserve"> PAGEREF _Toc498601364 \h </w:instrText>
+            </w:r>
+            <w:r>
+              <w:rPr>
+                <w:noProof/>
+                <w:webHidden/>
+              </w:rPr>
+            </w:r>
+            <w:r>
+              <w:rPr>
+                <w:noProof/>
+                <w:webHidden/>
+              </w:rPr>
+              <w:fldChar w:fldCharType="separate"/>
+            </w:r>
+            <w:r>
+              <w:rPr>
+                <w:noProof/>
+                <w:webHidden/>
+              </w:rPr>
+              <w:t>5</w:t>
+            </w:r>
+            <w:r>
+              <w:rPr>
+                <w:noProof/>
+                <w:webHidden/>
+              </w:rPr>
+              <w:fldChar w:fldCharType="end"/>
+            </w:r>
+          </w:hyperlink>
+        </w:p>
+        <w:p>
+          <w:pPr>
+            <w:pStyle w:val="Inhopg1"/>
+            <w:tabs>
+              <w:tab w:val="right" w:leader="dot" w:pos="9062"/>
+            </w:tabs>
+            <w:rPr>
+              <w:noProof/>
+            </w:rPr>
+          </w:pPr>
+          <w:hyperlink w:anchor="_Toc498601365" w:history="1">
+            <w:r>
+              <w:rPr>
+                <w:rStyle w:val="Hyperlink"/>
+                <w:noProof/>
+              </w:rPr>
+              <w:t>4. Taken van de groepsleden</w:t>
+            </w:r>
+            <w:r>
+              <w:rPr>
+                <w:noProof/>
+                <w:webHidden/>
+              </w:rPr>
+              <w:tab/>
+            </w:r>
+            <w:r>
+              <w:rPr>
+                <w:noProof/>
+                <w:webHidden/>
+              </w:rPr>
+              <w:fldChar w:fldCharType="begin"/>
+            </w:r>
+            <w:r>
+              <w:rPr>
+                <w:noProof/>
+                <w:webHidden/>
+              </w:rPr>
+              <w:instrText xml:space="preserve"> PAGEREF _Toc498601365 \h </w:instrText>
+            </w:r>
+            <w:r>
+              <w:rPr>
+                <w:noProof/>
+                <w:webHidden/>
+              </w:rPr>
+            </w:r>
+            <w:r>
+              <w:rPr>
+                <w:noProof/>
+                <w:webHidden/>
+              </w:rPr>
+              <w:fldChar w:fldCharType="separate"/>
+            </w:r>
+            <w:r>
+              <w:rPr>
+                <w:noProof/>
+                <w:webHidden/>
+              </w:rPr>
+              <w:t>6</w:t>
+            </w:r>
+            <w:r>
+              <w:rPr>
+                <w:noProof/>
+                <w:webHidden/>
+              </w:rPr>
+              <w:fldChar w:fldCharType="end"/>
+            </w:r>
+          </w:hyperlink>
+        </w:p>
+        <w:p>
+          <w:pPr>
+            <w:pStyle w:val="Inhopg1"/>
+            <w:tabs>
+              <w:tab w:val="right" w:leader="dot" w:pos="9062"/>
+            </w:tabs>
+            <w:rPr>
+              <w:noProof/>
+            </w:rPr>
+          </w:pPr>
+          <w:hyperlink w:anchor="_Toc498601366" w:history="1">
+            <w:r>
+              <w:rPr>
+                <w:rStyle w:val="Hyperlink"/>
+                <w:noProof/>
+              </w:rPr>
+              <w:t>5. Overige afspraken</w:t>
+            </w:r>
+            <w:r>
+              <w:rPr>
+                <w:noProof/>
+                <w:webHidden/>
+              </w:rPr>
+              <w:tab/>
+            </w:r>
+            <w:r>
+              <w:rPr>
+                <w:noProof/>
+                <w:webHidden/>
+              </w:rPr>
+              <w:fldChar w:fldCharType="begin"/>
+            </w:r>
+            <w:r>
+              <w:rPr>
+                <w:noProof/>
+                <w:webHidden/>
+              </w:rPr>
+              <w:instrText xml:space="preserve"> PAGEREF _Toc498601366 \h </w:instrText>
+            </w:r>
+            <w:r>
+              <w:rPr>
+                <w:noProof/>
+                <w:webHidden/>
+              </w:rPr>
+            </w:r>
+            <w:r>
+              <w:rPr>
+                <w:noProof/>
+                <w:webHidden/>
+              </w:rPr>
+              <w:fldChar w:fldCharType="separate"/>
+            </w:r>
+            <w:r>
+              <w:rPr>
+                <w:noProof/>
+                <w:webHidden/>
+              </w:rPr>
+              <w:t>7</w:t>
+            </w:r>
+            <w:r>
+              <w:rPr>
+                <w:noProof/>
+                <w:webHidden/>
+              </w:rPr>
+              <w:fldChar w:fldCharType="end"/>
+            </w:r>
+          </w:hyperlink>
+        </w:p>
+        <w:p>
+          <w:pPr>
+            <w:pStyle w:val="Inhopg1"/>
+            <w:tabs>
+              <w:tab w:val="right" w:leader="dot" w:pos="9062"/>
+            </w:tabs>
+            <w:rPr>
+              <w:noProof/>
+            </w:rPr>
+          </w:pPr>
+          <w:hyperlink w:anchor="_Toc498601367" w:history="1">
+            <w:r>
+              <w:rPr>
+                <w:rStyle w:val="Hyperlink"/>
+                <w:noProof/>
+              </w:rPr>
+              <w:t>6. Consequenties</w:t>
+            </w:r>
+            <w:r>
+              <w:rPr>
+                <w:noProof/>
+                <w:webHidden/>
+              </w:rPr>
+              <w:tab/>
+            </w:r>
+            <w:r>
+              <w:rPr>
+                <w:noProof/>
+                <w:webHidden/>
+              </w:rPr>
+              <w:fldChar w:fldCharType="begin"/>
+            </w:r>
+            <w:r>
+              <w:rPr>
+                <w:noProof/>
+                <w:webHidden/>
+              </w:rPr>
+              <w:instrText xml:space="preserve"> PAGEREF _Toc498601367 \h </w:instrText>
+            </w:r>
+            <w:r>
+              <w:rPr>
+                <w:noProof/>
+                <w:webHidden/>
+              </w:rPr>
+            </w:r>
+            <w:r>
+              <w:rPr>
+                <w:noProof/>
+                <w:webHidden/>
+              </w:rPr>
+              <w:fldChar w:fldCharType="separate"/>
+            </w:r>
+            <w:r>
+              <w:rPr>
+                <w:noProof/>
+                <w:webHidden/>
+              </w:rPr>
+              <w:t>8</w:t>
+            </w:r>
+            <w:r>
+              <w:rPr>
+                <w:noProof/>
+                <w:webHidden/>
+              </w:rPr>
+              <w:fldChar w:fldCharType="end"/>
+            </w:r>
+          </w:hyperlink>
+        </w:p>
+        <w:p>
+          <w:pPr>
+            <w:pStyle w:val="Inhopg1"/>
+            <w:tabs>
+              <w:tab w:val="right" w:leader="dot" w:pos="9062"/>
+            </w:tabs>
+            <w:rPr>
+              <w:noProof/>
+            </w:rPr>
+          </w:pPr>
+          <w:hyperlink w:anchor="_Toc498601368" w:history="1">
+            <w:r>
+              <w:rPr>
+                <w:rStyle w:val="Hyperlink"/>
+                <w:noProof/>
+              </w:rPr>
+              <w:t>7. Akkoord</w:t>
+            </w:r>
+            <w:r>
+              <w:rPr>
+                <w:noProof/>
+                <w:webHidden/>
+              </w:rPr>
+              <w:tab/>
+            </w:r>
+            <w:r>
+              <w:rPr>
+                <w:noProof/>
+                <w:webHidden/>
+              </w:rPr>
+              <w:fldChar w:fldCharType="begin"/>
+            </w:r>
+            <w:r>
+              <w:rPr>
+                <w:noProof/>
+                <w:webHidden/>
+              </w:rPr>
+              <w:instrText xml:space="preserve"> PAGEREF _Toc498601368 \h </w:instrText>
+            </w:r>
+            <w:r>
+              <w:rPr>
+                <w:noProof/>
+                <w:webHidden/>
+              </w:rPr>
+            </w:r>
+            <w:r>
+              <w:rPr>
+                <w:noProof/>
+                <w:webHidden/>
+              </w:rPr>
+              <w:fldChar w:fldCharType="separate"/>
+            </w:r>
+            <w:r>
+              <w:rPr>
+                <w:noProof/>
+                <w:webHidden/>
+              </w:rPr>
+              <w:t>9</w:t>
+            </w:r>
+            <w:r>
+              <w:rPr>
+                <w:noProof/>
+                <w:webHidden/>
+              </w:rPr>
+              <w:fldChar w:fldCharType="end"/>
+            </w:r>
+          </w:hyperlink>
+        </w:p>
+        <w:p>
+          <w:r>
+            <w:rPr>
+              <w:b/>
+              <w:bCs/>
+            </w:rPr>
+            <w:fldChar w:fldCharType="end"/>
+          </w:r>
+        </w:p>
+      </w:sdtContent>
+    </w:sdt>
     <w:p>
       <w:pPr>
         <w:pStyle w:val="Kop1"/>
       </w:pPr>
-      <w:r>
-        <w:lastRenderedPageBreak/>
+      <w:bookmarkStart w:id="0" w:name="_Toc498601361"/>
+    </w:p>
+    <w:p>
+      <w:pPr>
+        <w:rPr>
+          <w:rFonts w:asciiTheme="majorHAnsi" w:eastAsiaTheme="majorEastAsia" w:hAnsiTheme="majorHAnsi" w:cstheme="majorBidi"/>
+          <w:color w:val="2F5496" w:themeColor="accent1" w:themeShade="BF"/>
+          <w:sz w:val="32"/>
+          <w:szCs w:val="32"/>
+        </w:rPr>
+      </w:pPr>
+      <w:bookmarkStart w:id="1" w:name="_GoBack"/>
+      <w:bookmarkEnd w:id="1"/>
+      <w:r>
+        <w:br w:type="page"/>
+      </w:r>
+    </w:p>
+    <w:p>
+      <w:pPr>
+        <w:pStyle w:val="Kop1"/>
+      </w:pPr>
+      <w:r>
         <w:t>Aanleiding</w:t>
       </w:r>
+      <w:bookmarkEnd w:id="0"/>
     </w:p>
     <w:p>
       <w:r>
@@ -325,6 +938,7 @@
       <w:pPr>
         <w:pStyle w:val="Kop1"/>
       </w:pPr>
+      <w:bookmarkStart w:id="2" w:name="_Toc498601362"/>
       <w:r>
         <w:lastRenderedPageBreak/>
         <w:t>1.</w:t>
@@ -332,6 +946,7 @@
       <w:r>
         <w:t xml:space="preserve"> Aanwezigheid</w:t>
       </w:r>
+      <w:bookmarkEnd w:id="2"/>
     </w:p>
     <w:p>
       <w:r>
@@ -402,17 +1017,55 @@
       <w:pPr>
         <w:pStyle w:val="Kop1"/>
       </w:pPr>
+      <w:bookmarkStart w:id="3" w:name="_Toc498601363"/>
       <w:r>
         <w:lastRenderedPageBreak/>
         <w:t>2. Communicatie en vergaderingen</w:t>
       </w:r>
-    </w:p>
-    <w:p>
-      <w:r>
-        <w:t>In dit hoofdstuk staan de door ons gemaakte afspra</w:t>
-      </w:r>
-      <w:r>
-        <w:t>ken omtrent communicatie en vergaderingen</w:t>
+      <w:bookmarkEnd w:id="3"/>
+    </w:p>
+    <w:p>
+      <w:r>
+        <w:t xml:space="preserve">In dit hoofdstuk staan de door ons gemaakte afspraken omtrent communicatie en vergaderingen. </w:t>
+      </w:r>
+    </w:p>
+    <w:p>
+      <w:r>
+        <w:t xml:space="preserve">2.1 De groepsleden hebben contact via de </w:t>
+      </w:r>
+      <w:r>
+        <w:t>WhatsApp</w:t>
+      </w:r>
+      <w:r>
+        <w:t xml:space="preserve"> groep die voor dit project is aangemaakt. Als een groepslid niet reageert op </w:t>
+      </w:r>
+      <w:r>
+        <w:t>WhatsApp</w:t>
+      </w:r>
+      <w:r>
+        <w:t xml:space="preserve"> mag deze persoon tele</w:t>
+      </w:r>
+      <w:r>
+        <w:t>fonisch worden benaderd tussen 8:00 en 22:</w:t>
+      </w:r>
+      <w:r>
+        <w:t>00 uur.</w:t>
+      </w:r>
+      <w:r>
+        <w:t xml:space="preserve"> </w:t>
+      </w:r>
+    </w:p>
+    <w:p>
+      <w:r>
+        <w:t xml:space="preserve">2.2 1 keer per week staat er een vergadering gepland. Deze vergadering wisselt van dag en tijd afhankelijk van het rooster voor die week. </w:t>
+      </w:r>
+    </w:p>
+    <w:p>
+      <w:r>
+        <w:t>2.3 Beslissingen worden gemaakt door de goedkeuring van de gehele groep. Er wordt gediscussieerd tot dat de hele groep in overeenstemming is over de afspraak</w:t>
+      </w:r>
+      <w:r>
+        <w:t>/beslissing</w:t>
       </w:r>
       <w:r>
         <w:t xml:space="preserve">. </w:t>
@@ -420,25 +1073,13 @@
     </w:p>
     <w:p>
       <w:r>
-        <w:t xml:space="preserve">2.1 De groepsleden hebben contact via de </w:t>
-      </w:r>
-      <w:r>
-        <w:t>WhatsApp</w:t>
-      </w:r>
-      <w:r>
-        <w:t xml:space="preserve"> groep die voor dit project is aangemaakt. Als een groepslid niet reageert op </w:t>
-      </w:r>
-      <w:r>
-        <w:t>WhatsApp</w:t>
-      </w:r>
-      <w:r>
-        <w:t xml:space="preserve"> mag deze persoon tele</w:t>
-      </w:r>
-      <w:r>
-        <w:t>fonisch worden benaderd tussen 8:00 en 22:</w:t>
-      </w:r>
-      <w:r>
-        <w:t>00 uur.</w:t>
+        <w:t xml:space="preserve">2.4 Tijdens elke vergadering worden er notulen gemaakt. De notulist wordt aan het begin van </w:t>
+      </w:r>
+      <w:r>
+        <w:t>de vergadering aangewezen en deze rol</w:t>
+      </w:r>
+      <w:r>
+        <w:t xml:space="preserve"> zal steeds bij elke vergadering rouleren. </w:t>
       </w:r>
       <w:r>
         <w:t xml:space="preserve"> </w:t>
@@ -446,60 +1087,42 @@
     </w:p>
     <w:p>
       <w:r>
-        <w:t xml:space="preserve">2.2 1 keer per week staat er een vergadering gepland. Deze vergadering wisselt van dag en tijd afhankelijk van het rooster voor die week. </w:t>
-      </w:r>
-    </w:p>
-    <w:p>
-      <w:r>
-        <w:t>2.3 Beslissingen worden gemaakt door de goedkeuring van de gehele groep. Er wordt gediscussieerd tot dat de hele groep in overeenstemming is over de afspraak</w:t>
-      </w:r>
-      <w:r>
-        <w:t>/beslissing</w:t>
-      </w:r>
-      <w:r>
-        <w:t xml:space="preserve">. </w:t>
-      </w:r>
-    </w:p>
-    <w:p>
-      <w:r>
-        <w:t xml:space="preserve">2.4 Tijdens elke vergadering worden er notulen gemaakt. De notulist wordt aan het begin van </w:t>
-      </w:r>
-      <w:r>
-        <w:t>de vergadering aangewezen en deze rol</w:t>
-      </w:r>
-      <w:r>
-        <w:t xml:space="preserve"> zal steeds bij elke vergadering rouleren. </w:t>
+        <w:t>2.5 Er wordt een map aangemaakt speciaal voor de not</w:t>
+      </w:r>
+      <w:r>
+        <w:t xml:space="preserve">ulen in de </w:t>
+      </w:r>
+      <w:r>
+        <w:t>GitHub</w:t>
+      </w:r>
+      <w:r>
+        <w:t xml:space="preserve"> die </w:t>
+      </w:r>
+      <w:r>
+        <w:t>toegankelijk</w:t>
       </w:r>
       <w:r>
         <w:t xml:space="preserve"> </w:t>
       </w:r>
-    </w:p>
-    <w:p>
-      <w:r>
-        <w:t>2.5 Er wordt een map aangemaakt speciaal voor de not</w:t>
-      </w:r>
-      <w:r>
-        <w:t xml:space="preserve">ulen in de Github die </w:t>
-      </w:r>
-      <w:r>
-        <w:t>toegankelijk</w:t>
+      <w:r>
+        <w:t xml:space="preserve">is voor </w:t>
+      </w:r>
+      <w:r>
+        <w:t xml:space="preserve">alle leden van de groep. </w:t>
       </w:r>
       <w:r>
         <w:t xml:space="preserve"> </w:t>
       </w:r>
-      <w:r>
-        <w:t xml:space="preserve">is voor </w:t>
-      </w:r>
-      <w:r>
-        <w:t xml:space="preserve">alle leden van de groep. </w:t>
-      </w:r>
-      <w:r>
-        <w:t xml:space="preserve"> </w:t>
-      </w:r>
-    </w:p>
-    <w:p>
-      <w:r>
-        <w:t xml:space="preserve">2.6 Als er last minute wijzigingen zijn in tijd, datum en locatie voor de vergaderingen wordt dit 2 uur van te voren gemeld in de WhatsApp groep. </w:t>
+    </w:p>
+    <w:p>
+      <w:r>
+        <w:t xml:space="preserve">2.6 Als er last minute wijzigingen zijn in tijd, datum en locatie voor de vergaderingen wordt dit 2 uur van </w:t>
+      </w:r>
+      <w:r>
+        <w:t>tevoren</w:t>
+      </w:r>
+      <w:r>
+        <w:t xml:space="preserve"> gemeld in de WhatsApp groep. </w:t>
       </w:r>
     </w:p>
     <w:p>
@@ -536,17 +1159,38 @@
       <w:pPr>
         <w:pStyle w:val="Kop1"/>
       </w:pPr>
+      <w:bookmarkStart w:id="4" w:name="_Toc498601364"/>
       <w:r>
         <w:lastRenderedPageBreak/>
         <w:t>3. Media en documentatie</w:t>
       </w:r>
-    </w:p>
-    <w:p>
-      <w:r>
-        <w:t>In dit hoofdstuk staan de door ons gemaakte afspraken omtre</w:t>
-      </w:r>
-      <w:r>
-        <w:t>nt media en documentatie</w:t>
+      <w:bookmarkEnd w:id="4"/>
+    </w:p>
+    <w:p>
+      <w:r>
+        <w:t xml:space="preserve">In dit hoofdstuk staan de door ons gemaakte afspraken omtrent media en documentatie. </w:t>
+      </w:r>
+    </w:p>
+    <w:p>
+      <w:r>
+        <w:t xml:space="preserve">3.1 Het delen van de documenten wordt gedaan via </w:t>
+      </w:r>
+      <w:r>
+        <w:t>GitHub</w:t>
+      </w:r>
+      <w:r>
+        <w:t xml:space="preserve">. Daar </w:t>
+      </w:r>
+      <w:r>
+        <w:t xml:space="preserve">hebben alle leden toegang tot de projectmap. </w:t>
+      </w:r>
+    </w:p>
+    <w:p>
+      <w:r>
+        <w:t xml:space="preserve">3.2 Versie beheer wordt van de documenten wordt bijgehouden door </w:t>
+      </w:r>
+      <w:r>
+        <w:t>GitHub</w:t>
       </w:r>
       <w:r>
         <w:t xml:space="preserve">. </w:t>
@@ -554,26 +1198,13 @@
     </w:p>
     <w:p>
       <w:r>
-        <w:t xml:space="preserve">3.1 Het delen van de documenten wordt gedaan via Github. Daar </w:t>
-      </w:r>
-      <w:r>
-        <w:t xml:space="preserve">hebben alle leden toegang tot de projectmap. </w:t>
-      </w:r>
-    </w:p>
-    <w:p>
-      <w:r>
-        <w:t xml:space="preserve">3.2 Versie beheer wordt van de documenten wordt bijgehouden door Github. </w:t>
-      </w:r>
-    </w:p>
-    <w:p>
-      <w:r>
         <w:t xml:space="preserve">3.3 </w:t>
       </w:r>
       <w:r>
-        <w:t>Geen enkel groepslid zal zonder toestemming van andere groepsleden docum</w:t>
-      </w:r>
-      <w:r>
-        <w:t>enten verwijderen uit de Github</w:t>
+        <w:t xml:space="preserve">Geen enkel groepslid zal zonder toestemming van andere groepsleden documenten verwijderen uit de </w:t>
+      </w:r>
+      <w:r>
+        <w:t>GitHub</w:t>
       </w:r>
       <w:r>
         <w:t>.</w:t>
@@ -590,7 +1221,13 @@
         <w:t xml:space="preserve">3.4 Elke document dat wordt aangemaakt, bestaat uit ons vaste template, die we zelf gemaakt hebben. </w:t>
       </w:r>
       <w:r>
-        <w:t>(vast lettertype, voorblad etc.)</w:t>
+        <w:t>(</w:t>
+      </w:r>
+      <w:r>
+        <w:t>Vast</w:t>
+      </w:r>
+      <w:r>
+        <w:t xml:space="preserve"> lettertype, voorblad etc.)</w:t>
       </w:r>
     </w:p>
     <w:p>
@@ -598,7 +1235,13 @@
         <w:t xml:space="preserve">3.5 </w:t>
       </w:r>
       <w:r>
-        <w:t xml:space="preserve">Als er iets geüpload wordt op Github, dan wordt dit </w:t>
+        <w:t xml:space="preserve">Als er iets geüpload wordt op </w:t>
+      </w:r>
+      <w:r>
+        <w:t>GitHub</w:t>
+      </w:r>
+      <w:r>
+        <w:t xml:space="preserve">, dan wordt dit </w:t>
       </w:r>
       <w:r>
         <w:t xml:space="preserve">in de juiste map gezet, met een passende naam. Daarbij wordt ook gedocumenteerd wat het bestand inhoud en waarvoor het dient. </w:t>
@@ -606,7 +1249,13 @@
     </w:p>
     <w:p>
       <w:r>
-        <w:t xml:space="preserve">3.6 Er worden duidelijke afspraken gemaakt over wie er aan welk onderdeel werkt van het project zodat er geen merge conflicts op Github.  </w:t>
+        <w:t xml:space="preserve">3.6 Er worden duidelijke afspraken gemaakt over wie er aan welk onderdeel werkt van het project zodat er geen merge conflicts op </w:t>
+      </w:r>
+      <w:r>
+        <w:t>GitHub</w:t>
+      </w:r>
+      <w:r>
+        <w:t xml:space="preserve">.  </w:t>
       </w:r>
     </w:p>
     <w:p>
@@ -625,20 +1274,16 @@
       <w:pPr>
         <w:pStyle w:val="Kop1"/>
       </w:pPr>
+      <w:bookmarkStart w:id="5" w:name="_Toc498601365"/>
       <w:r>
         <w:lastRenderedPageBreak/>
         <w:t>4. Taken van de groepsleden</w:t>
       </w:r>
-    </w:p>
-    <w:p>
-      <w:r>
-        <w:t>In dit hoofdstuk staan de door ons gemaakte afspraken omtre</w:t>
-      </w:r>
-      <w:r>
-        <w:t>nt de taken van de groepsleden</w:t>
-      </w:r>
-      <w:r>
-        <w:t xml:space="preserve">. </w:t>
+      <w:bookmarkEnd w:id="5"/>
+    </w:p>
+    <w:p>
+      <w:r>
+        <w:t xml:space="preserve">In dit hoofdstuk staan de door ons gemaakte afspraken omtrent de taken van de groepsleden. </w:t>
       </w:r>
     </w:p>
     <w:p>
@@ -668,10 +1313,28 @@
     </w:p>
     <w:p>
       <w:r>
-        <w:t xml:space="preserve">4.6 Groepslid Wouter onderhoud de Github, hij is de Git-master. </w:t>
-      </w:r>
-      <w:r>
-        <w:t xml:space="preserve">Als er iets fout gaat omtrent de Github, lost hij dit op. Voor eventuele vragen over Github, kunnen de groepsleden bij Wouter zijn. </w:t>
+        <w:t xml:space="preserve">4.6 Groepslid Wouter onderhoud de </w:t>
+      </w:r>
+      <w:r>
+        <w:t>GitHub</w:t>
+      </w:r>
+      <w:r>
+        <w:t xml:space="preserve">, hij is de Git-master. </w:t>
+      </w:r>
+      <w:r>
+        <w:t xml:space="preserve">Als er iets fout gaat omtrent de </w:t>
+      </w:r>
+      <w:r>
+        <w:t>GitHub</w:t>
+      </w:r>
+      <w:r>
+        <w:t xml:space="preserve">, lost hij dit op. Voor eventuele vragen over </w:t>
+      </w:r>
+      <w:r>
+        <w:t>GitHub</w:t>
+      </w:r>
+      <w:r>
+        <w:t xml:space="preserve">, kunnen de groepsleden bij Wouter zijn. </w:t>
       </w:r>
     </w:p>
     <w:p>
@@ -705,10 +1368,12 @@
       <w:pPr>
         <w:pStyle w:val="Kop1"/>
       </w:pPr>
+      <w:bookmarkStart w:id="6" w:name="_Toc498601366"/>
       <w:r>
         <w:lastRenderedPageBreak/>
         <w:t>5. Overige afspraken</w:t>
       </w:r>
+      <w:bookmarkEnd w:id="6"/>
     </w:p>
     <w:p>
       <w:r>
@@ -774,10 +1439,12 @@
       <w:pPr>
         <w:pStyle w:val="Kop1"/>
       </w:pPr>
+      <w:bookmarkStart w:id="7" w:name="_Toc498601367"/>
       <w:r>
         <w:lastRenderedPageBreak/>
         <w:t>6. Consequenties</w:t>
       </w:r>
+      <w:bookmarkEnd w:id="7"/>
     </w:p>
     <w:p>
       <w:r>
@@ -792,22 +1459,67 @@
     </w:p>
     <w:p>
       <w:r>
-        <w:t xml:space="preserve">6.1  Als een projectlid zijn of haar taak niet optijd af heeft volgens de afgesproken deadline. Krijg het desbetreffende projectlid een waarschuwing. </w:t>
-      </w:r>
-    </w:p>
-    <w:p>
-      <w:r>
-        <w:t>6.2 Als een projectlid niet communiceert over afwezigheid of verwarringen over zijn of haar taak. Dan krijgt het desbetreffende projectlid een waarschuwing.</w:t>
-      </w:r>
-    </w:p>
-    <w:p>
-      <w:r>
-        <w:t>6.3 Als een projectlid niet serieus meewerkt tijdens een vergadering en geen representatieve werkhouding heeft tijdens een vergadering krijgt deze hiervoor een waarschuwing.</w:t>
-      </w:r>
-    </w:p>
-    <w:p>
-      <w:r>
-        <w:t>6.4 Bij een totaal aantal van 3 waarschuwingen wordt</w:t>
+        <w:t>6.1 Als</w:t>
+      </w:r>
+      <w:r>
+        <w:t xml:space="preserve"> een project</w:t>
+      </w:r>
+      <w:r>
+        <w:t xml:space="preserve"> </w:t>
+      </w:r>
+      <w:r>
+        <w:t>lid zijn of haar taak niet op</w:t>
+      </w:r>
+      <w:r>
+        <w:t xml:space="preserve"> </w:t>
+      </w:r>
+      <w:r>
+        <w:t>tijd af heeft volgens de afgesproken deadline. Krijg het desbetreffende project</w:t>
+      </w:r>
+      <w:r>
+        <w:t xml:space="preserve"> </w:t>
+      </w:r>
+      <w:r>
+        <w:t xml:space="preserve">lid een waarschuwing. </w:t>
+      </w:r>
+    </w:p>
+    <w:p>
+      <w:r>
+        <w:t>6.2 Als een project</w:t>
+      </w:r>
+      <w:r>
+        <w:t xml:space="preserve"> </w:t>
+      </w:r>
+      <w:r>
+        <w:t>lid niet communiceert over afwezigheid of verwarringen over zijn of haar taak. Dan krijgt het desbetreffende project</w:t>
+      </w:r>
+      <w:r>
+        <w:t xml:space="preserve"> </w:t>
+      </w:r>
+      <w:r>
+        <w:t>lid een waarschuwing.</w:t>
+      </w:r>
+    </w:p>
+    <w:p>
+      <w:r>
+        <w:t>6.3 Als een project</w:t>
+      </w:r>
+      <w:r>
+        <w:t xml:space="preserve"> </w:t>
+      </w:r>
+      <w:r>
+        <w:t>lid niet serieus meewerkt tijdens een vergadering en geen representatieve werkhouding heeft tijdens een vergadering krijgt deze hiervoor een waarschuwing.</w:t>
+      </w:r>
+    </w:p>
+    <w:p>
+      <w:r>
+        <w:t xml:space="preserve">6.4 Bij een </w:t>
+      </w:r>
+      <w:r>
+        <w:t>totaalaantal</w:t>
+      </w:r>
+      <w:r>
+        <w:t xml:space="preserve"> van 3 waarschuwingen wordt</w:t>
       </w:r>
       <w:r>
         <w:t xml:space="preserve"> dit gezien als contractbreuk</w:t>
@@ -816,7 +1528,13 @@
         <w:t>.</w:t>
       </w:r>
       <w:r>
-        <w:t xml:space="preserve"> De consequentie van contractbreuk is dat het projectlid </w:t>
+        <w:t xml:space="preserve"> De consequentie van contractbreuk is dat het project</w:t>
+      </w:r>
+      <w:r>
+        <w:t xml:space="preserve"> </w:t>
+      </w:r>
+      <w:r>
+        <w:t xml:space="preserve">lid </w:t>
       </w:r>
       <w:r>
         <w:t>uit de projectgroep wordt gezet.</w:t>
@@ -836,10 +1554,12 @@
       <w:pPr>
         <w:pStyle w:val="Kop1"/>
       </w:pPr>
+      <w:bookmarkStart w:id="8" w:name="_Toc498601368"/>
       <w:r>
         <w:lastRenderedPageBreak/>
         <w:t>7. Akkoord</w:t>
       </w:r>
+      <w:bookmarkEnd w:id="8"/>
     </w:p>
     <w:p>
       <w:pPr>
@@ -876,8 +1596,6 @@
         </w:rPr>
         <w:t xml:space="preserve"> </w:t>
       </w:r>
-      <w:bookmarkStart w:id="0" w:name="_GoBack"/>
-      <w:bookmarkEnd w:id="0"/>
       <w:r>
         <w:rPr>
           <w:i/>
@@ -1028,14 +1746,12 @@
         <w:rPr>
           <w:i/>
           <w:color w:val="808080" w:themeColor="background1" w:themeShade="80"/>
-          <w:lang w:val="en-US"/>
-        </w:rPr>
-      </w:pPr>
-      <w:r>
-        <w:rPr>
-          <w:i/>
-          <w:color w:val="808080" w:themeColor="background1" w:themeShade="80"/>
-          <w:lang w:val="en-US"/>
+        </w:rPr>
+      </w:pPr>
+      <w:r>
+        <w:rPr>
+          <w:i/>
+          <w:color w:val="808080" w:themeColor="background1" w:themeShade="80"/>
         </w:rPr>
         <w:t>Brian Kleijn</w:t>
       </w:r>
@@ -1043,7 +1759,6 @@
         <w:rPr>
           <w:i/>
           <w:color w:val="808080" w:themeColor="background1" w:themeShade="80"/>
-          <w:lang w:val="en-US"/>
         </w:rPr>
         <w:br/>
         <w:t>06-</w:t>
@@ -1052,7 +1767,6 @@
         <w:rPr>
           <w:i/>
           <w:color w:val="808080" w:themeColor="background1" w:themeShade="80"/>
-          <w:lang w:val="en-US"/>
         </w:rPr>
         <w:t>18428595</w:t>
       </w:r>
@@ -1060,14 +1774,12 @@
         <w:rPr>
           <w:i/>
           <w:color w:val="808080" w:themeColor="background1" w:themeShade="80"/>
-          <w:lang w:val="en-US"/>
         </w:rPr>
         <w:br/>
       </w:r>
       <w:r>
         <w:rPr>
           <w:color w:val="808080" w:themeColor="background1" w:themeShade="80"/>
-          <w:lang w:val="en-US"/>
         </w:rPr>
         <w:t>bjakleij@avans.nl</w:t>
       </w:r>
@@ -1077,16 +1789,14 @@
         <w:rPr>
           <w:i/>
           <w:color w:val="808080" w:themeColor="background1" w:themeShade="80"/>
-          <w:lang w:val="en-US"/>
-        </w:rPr>
-      </w:pPr>
-    </w:p>
-    <w:p>
-      <w:pPr>
-        <w:rPr>
-          <w:i/>
-          <w:color w:val="808080" w:themeColor="background1" w:themeShade="80"/>
-          <w:lang w:val="en-US"/>
+        </w:rPr>
+      </w:pPr>
+    </w:p>
+    <w:p>
+      <w:pPr>
+        <w:rPr>
+          <w:i/>
+          <w:color w:val="808080" w:themeColor="background1" w:themeShade="80"/>
         </w:rPr>
       </w:pPr>
     </w:p>
@@ -1914,6 +2624,7 @@
   <w:style w:type="character" w:default="1" w:styleId="Standaardalinea-lettertype">
     <w:name w:val="Default Paragraph Font"/>
     <w:uiPriority w:val="1"/>
+    <w:semiHidden/>
     <w:unhideWhenUsed/>
   </w:style>
   <w:style w:type="table" w:default="1" w:styleId="Standaardtabel">
@@ -2016,6 +2727,33 @@
       <w:color w:val="808080"/>
       <w:shd w:val="clear" w:color="auto" w:fill="E6E6E6"/>
     </w:rPr>
+  </w:style>
+  <w:style w:type="paragraph" w:styleId="Kopvaninhoudsopgave">
+    <w:name w:val="TOC Heading"/>
+    <w:basedOn w:val="Kop1"/>
+    <w:next w:val="Standaard"/>
+    <w:uiPriority w:val="39"/>
+    <w:unhideWhenUsed/>
+    <w:qFormat/>
+    <w:rsid w:val="00BE7750"/>
+    <w:pPr>
+      <w:outlineLvl w:val="9"/>
+    </w:pPr>
+    <w:rPr>
+      <w:lang w:eastAsia="nl-NL"/>
+    </w:rPr>
+  </w:style>
+  <w:style w:type="paragraph" w:styleId="Inhopg1">
+    <w:name w:val="toc 1"/>
+    <w:basedOn w:val="Standaard"/>
+    <w:next w:val="Standaard"/>
+    <w:autoRedefine/>
+    <w:uiPriority w:val="39"/>
+    <w:unhideWhenUsed/>
+    <w:rsid w:val="00BE7750"/>
+    <w:pPr>
+      <w:spacing w:after="100"/>
+    </w:pPr>
   </w:style>
 </w:styles>
 </file>
@@ -2320,7 +3058,7 @@
 </file>
 
 <file path=customXml/itemProps1.xml><?xml version="1.0" encoding="utf-8"?>
-<ds:datastoreItem xmlns:ds="http://schemas.openxmlformats.org/officeDocument/2006/customXml" ds:itemID="{00C84FE7-10A8-418A-8F68-AA568B7DFF49}">
+<ds:datastoreItem xmlns:ds="http://schemas.openxmlformats.org/officeDocument/2006/customXml" ds:itemID="{27792C4C-A4F9-49B1-AD50-891299F1C1CE}">
   <ds:schemaRefs>
     <ds:schemaRef ds:uri="http://schemas.openxmlformats.org/officeDocument/2006/bibliography"/>
   </ds:schemaRefs>

</xml_diff>

<commit_message>
Paginanummer toegevoegd Opgeslagen als PDF
</commit_message>
<xml_diff>
--- a/Samenwerkingscontract/Samenwerkingscontract(Eindversie).docx
+++ b/Samenwerkingscontract/Samenwerkingscontract(Eindversie).docx
@@ -10,6 +10,8 @@
           <w:sz w:val="72"/>
         </w:rPr>
       </w:pPr>
+      <w:bookmarkStart w:id="0" w:name="_GoBack"/>
+      <w:bookmarkEnd w:id="0"/>
       <w:r>
         <w:rPr>
           <w:b/>
@@ -261,7 +263,14 @@
     </w:p>
     <w:sdt>
       <w:sdtPr>
-        <w:id w:val="627443198"/>
+        <w:rPr>
+          <w:rFonts w:asciiTheme="minorHAnsi" w:eastAsiaTheme="minorHAnsi" w:hAnsiTheme="minorHAnsi" w:cstheme="minorBidi"/>
+          <w:color w:val="auto"/>
+          <w:sz w:val="22"/>
+          <w:szCs w:val="22"/>
+          <w:lang w:eastAsia="en-US"/>
+        </w:rPr>
+        <w:id w:val="-912382260"/>
         <w:docPartObj>
           <w:docPartGallery w:val="Table of Contents"/>
           <w:docPartUnique/>
@@ -269,13 +278,8 @@
       </w:sdtPr>
       <w:sdtEndPr>
         <w:rPr>
-          <w:rFonts w:asciiTheme="minorHAnsi" w:eastAsiaTheme="minorHAnsi" w:hAnsiTheme="minorHAnsi" w:cstheme="minorBidi"/>
           <w:b/>
           <w:bCs/>
-          <w:color w:val="auto"/>
-          <w:sz w:val="22"/>
-          <w:szCs w:val="22"/>
-          <w:lang w:eastAsia="en-US"/>
         </w:rPr>
       </w:sdtEndPr>
       <w:sdtContent>
@@ -294,7 +298,9 @@
               <w:tab w:val="right" w:leader="dot" w:pos="9062"/>
             </w:tabs>
             <w:rPr>
+              <w:rFonts w:eastAsiaTheme="minorEastAsia"/>
               <w:noProof/>
+              <w:lang w:eastAsia="nl-NL"/>
             </w:rPr>
           </w:pPr>
           <w:r>
@@ -306,7 +312,7 @@
           <w:r>
             <w:fldChar w:fldCharType="separate"/>
           </w:r>
-          <w:hyperlink w:anchor="_Toc498601361" w:history="1">
+          <w:hyperlink w:anchor="_Toc498674231" w:history="1">
             <w:r>
               <w:rPr>
                 <w:rStyle w:val="Hyperlink"/>
@@ -333,7 +339,7 @@
                 <w:noProof/>
                 <w:webHidden/>
               </w:rPr>
-              <w:instrText xml:space="preserve"> PAGEREF _Toc498601361 \h </w:instrText>
+              <w:instrText xml:space="preserve"> PAGEREF _Toc498674231 \h </w:instrText>
             </w:r>
             <w:r>
               <w:rPr>
@@ -353,7 +359,7 @@
                 <w:noProof/>
                 <w:webHidden/>
               </w:rPr>
-              <w:t>2</w:t>
+              <w:t>3</w:t>
             </w:r>
             <w:r>
               <w:rPr>
@@ -371,10 +377,12 @@
               <w:tab w:val="right" w:leader="dot" w:pos="9062"/>
             </w:tabs>
             <w:rPr>
+              <w:rFonts w:eastAsiaTheme="minorEastAsia"/>
               <w:noProof/>
+              <w:lang w:eastAsia="nl-NL"/>
             </w:rPr>
           </w:pPr>
-          <w:hyperlink w:anchor="_Toc498601362" w:history="1">
+          <w:hyperlink w:anchor="_Toc498674232" w:history="1">
             <w:r>
               <w:rPr>
                 <w:rStyle w:val="Hyperlink"/>
@@ -401,7 +409,7 @@
                 <w:noProof/>
                 <w:webHidden/>
               </w:rPr>
-              <w:instrText xml:space="preserve"> PAGEREF _Toc498601362 \h </w:instrText>
+              <w:instrText xml:space="preserve"> PAGEREF _Toc498674232 \h </w:instrText>
             </w:r>
             <w:r>
               <w:rPr>
@@ -421,7 +429,7 @@
                 <w:noProof/>
                 <w:webHidden/>
               </w:rPr>
-              <w:t>3</w:t>
+              <w:t>4</w:t>
             </w:r>
             <w:r>
               <w:rPr>
@@ -439,10 +447,12 @@
               <w:tab w:val="right" w:leader="dot" w:pos="9062"/>
             </w:tabs>
             <w:rPr>
+              <w:rFonts w:eastAsiaTheme="minorEastAsia"/>
               <w:noProof/>
+              <w:lang w:eastAsia="nl-NL"/>
             </w:rPr>
           </w:pPr>
-          <w:hyperlink w:anchor="_Toc498601363" w:history="1">
+          <w:hyperlink w:anchor="_Toc498674233" w:history="1">
             <w:r>
               <w:rPr>
                 <w:rStyle w:val="Hyperlink"/>
@@ -469,7 +479,7 @@
                 <w:noProof/>
                 <w:webHidden/>
               </w:rPr>
-              <w:instrText xml:space="preserve"> PAGEREF _Toc498601363 \h </w:instrText>
+              <w:instrText xml:space="preserve"> PAGEREF _Toc498674233 \h </w:instrText>
             </w:r>
             <w:r>
               <w:rPr>
@@ -489,7 +499,7 @@
                 <w:noProof/>
                 <w:webHidden/>
               </w:rPr>
-              <w:t>4</w:t>
+              <w:t>5</w:t>
             </w:r>
             <w:r>
               <w:rPr>
@@ -507,10 +517,12 @@
               <w:tab w:val="right" w:leader="dot" w:pos="9062"/>
             </w:tabs>
             <w:rPr>
+              <w:rFonts w:eastAsiaTheme="minorEastAsia"/>
               <w:noProof/>
+              <w:lang w:eastAsia="nl-NL"/>
             </w:rPr>
           </w:pPr>
-          <w:hyperlink w:anchor="_Toc498601364" w:history="1">
+          <w:hyperlink w:anchor="_Toc498674234" w:history="1">
             <w:r>
               <w:rPr>
                 <w:rStyle w:val="Hyperlink"/>
@@ -537,7 +549,7 @@
                 <w:noProof/>
                 <w:webHidden/>
               </w:rPr>
-              <w:instrText xml:space="preserve"> PAGEREF _Toc498601364 \h </w:instrText>
+              <w:instrText xml:space="preserve"> PAGEREF _Toc498674234 \h </w:instrText>
             </w:r>
             <w:r>
               <w:rPr>
@@ -557,7 +569,7 @@
                 <w:noProof/>
                 <w:webHidden/>
               </w:rPr>
-              <w:t>5</w:t>
+              <w:t>6</w:t>
             </w:r>
             <w:r>
               <w:rPr>
@@ -575,10 +587,12 @@
               <w:tab w:val="right" w:leader="dot" w:pos="9062"/>
             </w:tabs>
             <w:rPr>
+              <w:rFonts w:eastAsiaTheme="minorEastAsia"/>
               <w:noProof/>
+              <w:lang w:eastAsia="nl-NL"/>
             </w:rPr>
           </w:pPr>
-          <w:hyperlink w:anchor="_Toc498601365" w:history="1">
+          <w:hyperlink w:anchor="_Toc498674235" w:history="1">
             <w:r>
               <w:rPr>
                 <w:rStyle w:val="Hyperlink"/>
@@ -605,7 +619,7 @@
                 <w:noProof/>
                 <w:webHidden/>
               </w:rPr>
-              <w:instrText xml:space="preserve"> PAGEREF _Toc498601365 \h </w:instrText>
+              <w:instrText xml:space="preserve"> PAGEREF _Toc498674235 \h </w:instrText>
             </w:r>
             <w:r>
               <w:rPr>
@@ -625,7 +639,7 @@
                 <w:noProof/>
                 <w:webHidden/>
               </w:rPr>
-              <w:t>6</w:t>
+              <w:t>7</w:t>
             </w:r>
             <w:r>
               <w:rPr>
@@ -643,10 +657,12 @@
               <w:tab w:val="right" w:leader="dot" w:pos="9062"/>
             </w:tabs>
             <w:rPr>
+              <w:rFonts w:eastAsiaTheme="minorEastAsia"/>
               <w:noProof/>
+              <w:lang w:eastAsia="nl-NL"/>
             </w:rPr>
           </w:pPr>
-          <w:hyperlink w:anchor="_Toc498601366" w:history="1">
+          <w:hyperlink w:anchor="_Toc498674236" w:history="1">
             <w:r>
               <w:rPr>
                 <w:rStyle w:val="Hyperlink"/>
@@ -673,7 +689,7 @@
                 <w:noProof/>
                 <w:webHidden/>
               </w:rPr>
-              <w:instrText xml:space="preserve"> PAGEREF _Toc498601366 \h </w:instrText>
+              <w:instrText xml:space="preserve"> PAGEREF _Toc498674236 \h </w:instrText>
             </w:r>
             <w:r>
               <w:rPr>
@@ -693,7 +709,7 @@
                 <w:noProof/>
                 <w:webHidden/>
               </w:rPr>
-              <w:t>7</w:t>
+              <w:t>8</w:t>
             </w:r>
             <w:r>
               <w:rPr>
@@ -711,10 +727,12 @@
               <w:tab w:val="right" w:leader="dot" w:pos="9062"/>
             </w:tabs>
             <w:rPr>
+              <w:rFonts w:eastAsiaTheme="minorEastAsia"/>
               <w:noProof/>
+              <w:lang w:eastAsia="nl-NL"/>
             </w:rPr>
           </w:pPr>
-          <w:hyperlink w:anchor="_Toc498601367" w:history="1">
+          <w:hyperlink w:anchor="_Toc498674237" w:history="1">
             <w:r>
               <w:rPr>
                 <w:rStyle w:val="Hyperlink"/>
@@ -741,7 +759,7 @@
                 <w:noProof/>
                 <w:webHidden/>
               </w:rPr>
-              <w:instrText xml:space="preserve"> PAGEREF _Toc498601367 \h </w:instrText>
+              <w:instrText xml:space="preserve"> PAGEREF _Toc498674237 \h </w:instrText>
             </w:r>
             <w:r>
               <w:rPr>
@@ -761,7 +779,7 @@
                 <w:noProof/>
                 <w:webHidden/>
               </w:rPr>
-              <w:t>8</w:t>
+              <w:t>9</w:t>
             </w:r>
             <w:r>
               <w:rPr>
@@ -779,10 +797,12 @@
               <w:tab w:val="right" w:leader="dot" w:pos="9062"/>
             </w:tabs>
             <w:rPr>
+              <w:rFonts w:eastAsiaTheme="minorEastAsia"/>
               <w:noProof/>
+              <w:lang w:eastAsia="nl-NL"/>
             </w:rPr>
           </w:pPr>
-          <w:hyperlink w:anchor="_Toc498601368" w:history="1">
+          <w:hyperlink w:anchor="_Toc498674238" w:history="1">
             <w:r>
               <w:rPr>
                 <w:rStyle w:val="Hyperlink"/>
@@ -809,7 +829,7 @@
                 <w:noProof/>
                 <w:webHidden/>
               </w:rPr>
-              <w:instrText xml:space="preserve"> PAGEREF _Toc498601368 \h </w:instrText>
+              <w:instrText xml:space="preserve"> PAGEREF _Toc498674238 \h </w:instrText>
             </w:r>
             <w:r>
               <w:rPr>
@@ -829,7 +849,7 @@
                 <w:noProof/>
                 <w:webHidden/>
               </w:rPr>
-              <w:t>9</w:t>
+              <w:t>10</w:t>
             </w:r>
             <w:r>
               <w:rPr>
@@ -853,21 +873,89 @@
     </w:sdt>
     <w:p>
       <w:pPr>
+        <w:rPr>
+          <w:b/>
+          <w:sz w:val="44"/>
+        </w:rPr>
+      </w:pPr>
+    </w:p>
+    <w:p>
+      <w:pPr>
+        <w:rPr>
+          <w:b/>
+          <w:sz w:val="44"/>
+        </w:rPr>
+      </w:pPr>
+      <w:r>
+        <w:rPr>
+          <w:b/>
+          <w:sz w:val="44"/>
+        </w:rPr>
+        <w:br w:type="page"/>
+      </w:r>
+    </w:p>
+    <w:p>
+      <w:pPr>
         <w:pStyle w:val="Kop1"/>
       </w:pPr>
-      <w:bookmarkStart w:id="0" w:name="_Toc498601361"/>
-    </w:p>
-    <w:p>
-      <w:pPr>
-        <w:rPr>
-          <w:rFonts w:asciiTheme="majorHAnsi" w:eastAsiaTheme="majorEastAsia" w:hAnsiTheme="majorHAnsi" w:cstheme="majorBidi"/>
-          <w:color w:val="2F5496" w:themeColor="accent1" w:themeShade="BF"/>
-          <w:sz w:val="32"/>
-          <w:szCs w:val="32"/>
-        </w:rPr>
-      </w:pPr>
-      <w:bookmarkStart w:id="1" w:name="_GoBack"/>
+      <w:bookmarkStart w:id="1" w:name="_Toc498601361"/>
+      <w:bookmarkStart w:id="2" w:name="_Toc498674231"/>
+      <w:r>
+        <w:lastRenderedPageBreak/>
+        <w:t>Aanleiding</w:t>
+      </w:r>
       <w:bookmarkEnd w:id="1"/>
+      <w:bookmarkEnd w:id="2"/>
+    </w:p>
+    <w:p>
+      <w:r>
+        <w:t>De officiële</w:t>
+      </w:r>
+      <w:r>
+        <w:t xml:space="preserve"> aanleiding voor het maken van dit</w:t>
+      </w:r>
+      <w:r>
+        <w:t xml:space="preserve"> samenwerkingscontract is </w:t>
+      </w:r>
+      <w:r>
+        <w:t>om de afstemming tussen regels en orde van de samenwerking tussen ons, de groepsleden, goed te laten verlopen.</w:t>
+      </w:r>
+      <w:r>
+        <w:t xml:space="preserve"> We werken met z’n drieën samen aan dit project en daarom is het belangrijk dat er onderling afspraken gemaakt worden en</w:t>
+      </w:r>
+      <w:r>
+        <w:t xml:space="preserve"> dat deze</w:t>
+      </w:r>
+      <w:r>
+        <w:t xml:space="preserve"> ook vastgelegd worden. </w:t>
+      </w:r>
+    </w:p>
+    <w:p>
+      <w:r>
+        <w:t>In dit document kun u alle afspraken die onderling zijn gemaakt teruglezen die verdeeld zijn in hun eigen hoofdstuk. Er zijn afspraken gemaakt over de aanwezigheid, de communicatie en vergaderingen, media en documentatie, d</w:t>
+      </w:r>
+      <w:r>
+        <w:t>e taken van de groepsleden en</w:t>
+      </w:r>
+      <w:r>
+        <w:t xml:space="preserve"> overige afspraken die gemaakt zijn. Daarbij is ook een hoofdstuk consequenties toegevoegd waarin de consequenties bij het nalaten van de gemaakte afspraken staan. </w:t>
+      </w:r>
+    </w:p>
+    <w:p>
+      <w:r>
+        <w:t>De deadline voor het inleveren van die samenwerkingscontract is 19 november 2017. De deadline voor</w:t>
+      </w:r>
+      <w:r>
+        <w:t xml:space="preserve"> het inleveren van</w:t>
+      </w:r>
+      <w:r>
+        <w:t xml:space="preserve"> het eindverslag PVRE is 7 januari 2018. </w:t>
+      </w:r>
+    </w:p>
+    <w:p>
+      <w:r>
+        <w:t xml:space="preserve">De eis vanuit onze projectgroep is dat we beide deadlines gaan halen. </w:t>
+      </w:r>
       <w:r>
         <w:br w:type="page"/>
       </w:r>
@@ -876,69 +964,8 @@
       <w:pPr>
         <w:pStyle w:val="Kop1"/>
       </w:pPr>
-      <w:r>
-        <w:t>Aanleiding</w:t>
-      </w:r>
-      <w:bookmarkEnd w:id="0"/>
-    </w:p>
-    <w:p>
-      <w:r>
-        <w:t>De officiële</w:t>
-      </w:r>
-      <w:r>
-        <w:t xml:space="preserve"> aanleiding voor het maken van dit</w:t>
-      </w:r>
-      <w:r>
-        <w:t xml:space="preserve"> samenwerkingscontract is </w:t>
-      </w:r>
-      <w:r>
-        <w:t>om de afstemming tussen regels en orde van de samenwerking tussen ons, de groepsleden, goed te laten verlopen.</w:t>
-      </w:r>
-      <w:r>
-        <w:t xml:space="preserve"> We werken met z’n drieën samen aan dit project en daarom is het belangrijk dat er onderling afspraken gemaakt worden en</w:t>
-      </w:r>
-      <w:r>
-        <w:t xml:space="preserve"> dat deze</w:t>
-      </w:r>
-      <w:r>
-        <w:t xml:space="preserve"> ook vastgelegd worden. </w:t>
-      </w:r>
-    </w:p>
-    <w:p>
-      <w:r>
-        <w:t>In dit document kun u alle afspraken die onderling zijn gemaakt teruglezen die verdeeld zijn in hun eigen hoofdstuk. Er zijn afspraken gemaakt over de aanwezigheid, de communicatie en vergaderingen, media en documentatie, d</w:t>
-      </w:r>
-      <w:r>
-        <w:t>e taken van de groepsleden en</w:t>
-      </w:r>
-      <w:r>
-        <w:t xml:space="preserve"> overige afspraken die gemaakt zijn. Daarbij is ook een hoofdstuk consequenties toegevoegd waarin de consequenties bij het nalaten van de gemaakte afspraken staan. </w:t>
-      </w:r>
-    </w:p>
-    <w:p>
-      <w:r>
-        <w:t>De deadline voor het inleveren van die samenwerkingscontract is 19 november 2017. De deadline voor</w:t>
-      </w:r>
-      <w:r>
-        <w:t xml:space="preserve"> het inleveren van</w:t>
-      </w:r>
-      <w:r>
-        <w:t xml:space="preserve"> het eindverslag PVRE is 7 januari 2018. </w:t>
-      </w:r>
-    </w:p>
-    <w:p>
-      <w:r>
-        <w:t xml:space="preserve">De eis vanuit onze projectgroep is dat we beide deadlines gaan halen. </w:t>
-      </w:r>
-      <w:r>
-        <w:br w:type="page"/>
-      </w:r>
-    </w:p>
-    <w:p>
-      <w:pPr>
-        <w:pStyle w:val="Kop1"/>
-      </w:pPr>
-      <w:bookmarkStart w:id="2" w:name="_Toc498601362"/>
+      <w:bookmarkStart w:id="3" w:name="_Toc498601362"/>
+      <w:bookmarkStart w:id="4" w:name="_Toc498674232"/>
       <w:r>
         <w:lastRenderedPageBreak/>
         <w:t>1.</w:t>
@@ -946,7 +973,8 @@
       <w:r>
         <w:t xml:space="preserve"> Aanwezigheid</w:t>
       </w:r>
-      <w:bookmarkEnd w:id="2"/>
+      <w:bookmarkEnd w:id="3"/>
+      <w:bookmarkEnd w:id="4"/>
     </w:p>
     <w:p>
       <w:r>
@@ -1017,12 +1045,14 @@
       <w:pPr>
         <w:pStyle w:val="Kop1"/>
       </w:pPr>
-      <w:bookmarkStart w:id="3" w:name="_Toc498601363"/>
+      <w:bookmarkStart w:id="5" w:name="_Toc498601363"/>
+      <w:bookmarkStart w:id="6" w:name="_Toc498674233"/>
       <w:r>
         <w:lastRenderedPageBreak/>
         <w:t>2. Communicatie en vergaderingen</w:t>
       </w:r>
-      <w:bookmarkEnd w:id="3"/>
+      <w:bookmarkEnd w:id="5"/>
+      <w:bookmarkEnd w:id="6"/>
     </w:p>
     <w:p>
       <w:r>
@@ -1159,12 +1189,14 @@
       <w:pPr>
         <w:pStyle w:val="Kop1"/>
       </w:pPr>
-      <w:bookmarkStart w:id="4" w:name="_Toc498601364"/>
+      <w:bookmarkStart w:id="7" w:name="_Toc498601364"/>
+      <w:bookmarkStart w:id="8" w:name="_Toc498674234"/>
       <w:r>
         <w:lastRenderedPageBreak/>
         <w:t>3. Media en documentatie</w:t>
       </w:r>
-      <w:bookmarkEnd w:id="4"/>
+      <w:bookmarkEnd w:id="7"/>
+      <w:bookmarkEnd w:id="8"/>
     </w:p>
     <w:p>
       <w:r>
@@ -1274,12 +1306,14 @@
       <w:pPr>
         <w:pStyle w:val="Kop1"/>
       </w:pPr>
-      <w:bookmarkStart w:id="5" w:name="_Toc498601365"/>
+      <w:bookmarkStart w:id="9" w:name="_Toc498601365"/>
+      <w:bookmarkStart w:id="10" w:name="_Toc498674235"/>
       <w:r>
         <w:lastRenderedPageBreak/>
         <w:t>4. Taken van de groepsleden</w:t>
       </w:r>
-      <w:bookmarkEnd w:id="5"/>
+      <w:bookmarkEnd w:id="9"/>
+      <w:bookmarkEnd w:id="10"/>
     </w:p>
     <w:p>
       <w:r>
@@ -1368,12 +1402,14 @@
       <w:pPr>
         <w:pStyle w:val="Kop1"/>
       </w:pPr>
-      <w:bookmarkStart w:id="6" w:name="_Toc498601366"/>
+      <w:bookmarkStart w:id="11" w:name="_Toc498601366"/>
+      <w:bookmarkStart w:id="12" w:name="_Toc498674236"/>
       <w:r>
         <w:lastRenderedPageBreak/>
         <w:t>5. Overige afspraken</w:t>
       </w:r>
-      <w:bookmarkEnd w:id="6"/>
+      <w:bookmarkEnd w:id="11"/>
+      <w:bookmarkEnd w:id="12"/>
     </w:p>
     <w:p>
       <w:r>
@@ -1439,12 +1475,14 @@
       <w:pPr>
         <w:pStyle w:val="Kop1"/>
       </w:pPr>
-      <w:bookmarkStart w:id="7" w:name="_Toc498601367"/>
+      <w:bookmarkStart w:id="13" w:name="_Toc498601367"/>
+      <w:bookmarkStart w:id="14" w:name="_Toc498674237"/>
       <w:r>
         <w:lastRenderedPageBreak/>
         <w:t>6. Consequenties</w:t>
       </w:r>
-      <w:bookmarkEnd w:id="7"/>
+      <w:bookmarkEnd w:id="13"/>
+      <w:bookmarkEnd w:id="14"/>
     </w:p>
     <w:p>
       <w:r>
@@ -1554,12 +1592,14 @@
       <w:pPr>
         <w:pStyle w:val="Kop1"/>
       </w:pPr>
-      <w:bookmarkStart w:id="8" w:name="_Toc498601368"/>
+      <w:bookmarkStart w:id="15" w:name="_Toc498601368"/>
+      <w:bookmarkStart w:id="16" w:name="_Toc498674238"/>
       <w:r>
         <w:lastRenderedPageBreak/>
         <w:t>7. Akkoord</w:t>
       </w:r>
-      <w:bookmarkEnd w:id="8"/>
+      <w:bookmarkEnd w:id="15"/>
+      <w:bookmarkEnd w:id="16"/>
     </w:p>
     <w:p>
       <w:pPr>
@@ -1833,6 +1873,8 @@
     <w:p/>
     <w:sectPr>
       <w:headerReference w:type="default" r:id="rId9"/>
+      <w:footerReference w:type="default" r:id="rId10"/>
+      <w:footerReference w:type="first" r:id="rId11"/>
       <w:pgSz w:w="11906" w:h="16838"/>
       <w:pgMar w:top="1417" w:right="1417" w:bottom="1417" w:left="1417" w:header="708" w:footer="708" w:gutter="0"/>
       <w:cols w:space="708"/>
@@ -1866,6 +1908,68 @@
     </w:p>
   </w:endnote>
 </w:endnotes>
+</file>
+
+<file path=word/footer1.xml><?xml version="1.0" encoding="utf-8"?>
+<w:ftr xmlns:wpc="http://schemas.microsoft.com/office/word/2010/wordprocessingCanvas" xmlns:cx="http://schemas.microsoft.com/office/drawing/2014/chartex" xmlns:cx1="http://schemas.microsoft.com/office/drawing/2015/9/8/chartex" xmlns:cx2="http://schemas.microsoft.com/office/drawing/2015/10/21/chartex" xmlns:cx3="http://schemas.microsoft.com/office/drawing/2016/5/9/chartex" xmlns:cx4="http://schemas.microsoft.com/office/drawing/2016/5/10/chartex" xmlns:cx5="http://schemas.microsoft.com/office/drawing/2016/5/11/chartex" xmlns:cx6="http://schemas.microsoft.com/office/drawing/2016/5/12/chartex" xmlns:cx7="http://schemas.microsoft.com/office/drawing/2016/5/13/chartex" xmlns:cx8="http://schemas.microsoft.com/office/drawing/2016/5/14/chartex" xmlns:mc="http://schemas.openxmlformats.org/markup-compatibility/2006" xmlns:aink="http://schemas.microsoft.com/office/drawing/2016/ink" xmlns:am3d="http://schemas.microsoft.com/office/drawing/2017/model3d" xmlns:o="urn:schemas-microsoft-com:office:office" xmlns:r="http://schemas.openxmlformats.org/officeDocument/2006/relationships" xmlns:m="http://schemas.openxmlformats.org/officeDocument/2006/math" xmlns:v="urn:schemas-microsoft-com:vml" xmlns:wp14="http://schemas.microsoft.com/office/word/2010/wordprocessingDrawing" xmlns:wp="http://schemas.openxmlformats.org/drawingml/2006/wordprocessingDrawing" xmlns:w10="urn:schemas-microsoft-com:office:word" xmlns:w="http://schemas.openxmlformats.org/wordprocessingml/2006/main" xmlns:w14="http://schemas.microsoft.com/office/word/2010/wordml" xmlns:w15="http://schemas.microsoft.com/office/word/2012/wordml" xmlns:w16cid="http://schemas.microsoft.com/office/word/2016/wordml/cid" xmlns:w16se="http://schemas.microsoft.com/office/word/2015/wordml/symex" xmlns:wpg="http://schemas.microsoft.com/office/word/2010/wordprocessingGroup" xmlns:wpi="http://schemas.microsoft.com/office/word/2010/wordprocessingInk" xmlns:wne="http://schemas.microsoft.com/office/word/2006/wordml" xmlns:wps="http://schemas.microsoft.com/office/word/2010/wordprocessingShape" mc:Ignorable="w14 w15 w16se w16cid wp14">
+  <w:sdt>
+    <w:sdtPr>
+      <w:id w:val="-845931848"/>
+      <w:docPartObj>
+        <w:docPartGallery w:val="Page Numbers (Bottom of Page)"/>
+        <w:docPartUnique/>
+      </w:docPartObj>
+    </w:sdtPr>
+    <w:sdtEndPr/>
+    <w:sdtContent>
+      <w:p>
+        <w:pPr>
+          <w:pStyle w:val="Voettekst"/>
+          <w:jc w:val="right"/>
+        </w:pPr>
+        <w:r>
+          <w:fldChar w:fldCharType="begin"/>
+        </w:r>
+        <w:r>
+          <w:instrText>PAGE   \* MERGEFORMAT</w:instrText>
+        </w:r>
+        <w:r>
+          <w:fldChar w:fldCharType="separate"/>
+        </w:r>
+        <w:r>
+          <w:rPr>
+            <w:noProof/>
+          </w:rPr>
+          <w:t>10</w:t>
+        </w:r>
+        <w:r>
+          <w:fldChar w:fldCharType="end"/>
+        </w:r>
+      </w:p>
+    </w:sdtContent>
+  </w:sdt>
+  <w:p>
+    <w:pPr>
+      <w:pStyle w:val="Voettekst"/>
+    </w:pPr>
+  </w:p>
+</w:ftr>
+</file>
+
+<file path=word/footer2.xml><?xml version="1.0" encoding="utf-8"?>
+<w:ftr xmlns:wpc="http://schemas.microsoft.com/office/word/2010/wordprocessingCanvas" xmlns:cx="http://schemas.microsoft.com/office/drawing/2014/chartex" xmlns:cx1="http://schemas.microsoft.com/office/drawing/2015/9/8/chartex" xmlns:cx2="http://schemas.microsoft.com/office/drawing/2015/10/21/chartex" xmlns:cx3="http://schemas.microsoft.com/office/drawing/2016/5/9/chartex" xmlns:cx4="http://schemas.microsoft.com/office/drawing/2016/5/10/chartex" xmlns:cx5="http://schemas.microsoft.com/office/drawing/2016/5/11/chartex" xmlns:cx6="http://schemas.microsoft.com/office/drawing/2016/5/12/chartex" xmlns:cx7="http://schemas.microsoft.com/office/drawing/2016/5/13/chartex" xmlns:cx8="http://schemas.microsoft.com/office/drawing/2016/5/14/chartex" xmlns:mc="http://schemas.openxmlformats.org/markup-compatibility/2006" xmlns:aink="http://schemas.microsoft.com/office/drawing/2016/ink" xmlns:am3d="http://schemas.microsoft.com/office/drawing/2017/model3d" xmlns:o="urn:schemas-microsoft-com:office:office" xmlns:r="http://schemas.openxmlformats.org/officeDocument/2006/relationships" xmlns:m="http://schemas.openxmlformats.org/officeDocument/2006/math" xmlns:v="urn:schemas-microsoft-com:vml" xmlns:wp14="http://schemas.microsoft.com/office/word/2010/wordprocessingDrawing" xmlns:wp="http://schemas.openxmlformats.org/drawingml/2006/wordprocessingDrawing" xmlns:w10="urn:schemas-microsoft-com:office:word" xmlns:w="http://schemas.openxmlformats.org/wordprocessingml/2006/main" xmlns:w14="http://schemas.microsoft.com/office/word/2010/wordml" xmlns:w15="http://schemas.microsoft.com/office/word/2012/wordml" xmlns:w16cid="http://schemas.microsoft.com/office/word/2016/wordml/cid" xmlns:w16se="http://schemas.microsoft.com/office/word/2015/wordml/symex" xmlns:wpg="http://schemas.microsoft.com/office/word/2010/wordprocessingGroup" xmlns:wpi="http://schemas.microsoft.com/office/word/2010/wordprocessingInk" xmlns:wne="http://schemas.microsoft.com/office/word/2006/wordml" xmlns:wps="http://schemas.microsoft.com/office/word/2010/wordprocessingShape" mc:Ignorable="w14 w15 w16se w16cid wp14">
+  <w:p>
+    <w:pPr>
+      <w:pStyle w:val="Voettekst"/>
+      <w:jc w:val="center"/>
+    </w:pPr>
+  </w:p>
+  <w:p>
+    <w:pPr>
+      <w:pStyle w:val="Voettekst"/>
+    </w:pPr>
+  </w:p>
+</w:ftr>
 </file>
 
 <file path=word/footnotes.xml><?xml version="1.0" encoding="utf-8"?>
@@ -1913,7 +2017,7 @@
         <wp:inline distT="0" distB="0" distL="0" distR="0" wp14:anchorId="01E49DA9" wp14:editId="3A80FF16">
           <wp:extent cx="1078230" cy="317381"/>
           <wp:effectExtent l="0" t="0" r="7620" b="6985"/>
-          <wp:docPr id="2" name="Afbeelding 2" descr="Related image"/>
+          <wp:docPr id="3" name="Afbeelding 3" descr="Related image"/>
           <wp:cNvGraphicFramePr>
             <a:graphicFrameLocks xmlns:a="http://schemas.openxmlformats.org/drawingml/2006/main" noChangeAspect="1"/>
           </wp:cNvGraphicFramePr>
@@ -3058,7 +3162,7 @@
 </file>
 
 <file path=customXml/itemProps1.xml><?xml version="1.0" encoding="utf-8"?>
-<ds:datastoreItem xmlns:ds="http://schemas.openxmlformats.org/officeDocument/2006/customXml" ds:itemID="{27792C4C-A4F9-49B1-AD50-891299F1C1CE}">
+<ds:datastoreItem xmlns:ds="http://schemas.openxmlformats.org/officeDocument/2006/customXml" ds:itemID="{F7CC81BC-7803-4F74-A0C1-1B04E7C6E801}">
   <ds:schemaRefs>
     <ds:schemaRef ds:uri="http://schemas.openxmlformats.org/officeDocument/2006/bibliography"/>
   </ds:schemaRefs>

</xml_diff>